<commit_message>
Correção dos Artefatos 15 a 19 + 22 + 31
</commit_message>
<xml_diff>
--- a/Artefatos/18. Descrição dos Processos de Negócio.docx
+++ b/Artefatos/18. Descrição dos Processos de Negócio.docx
@@ -4,130 +4,179 @@
   <w:body>
     <w:p>
       <w:pPr>
-        <w:spacing w:after="0" w:line="276" w:lineRule="auto"/>
-        <w:rPr>
-          <w:rFonts w:ascii="Arial" w:eastAsia="Arial" w:hAnsi="Arial" w:cs="Arial"/>
+        <w:spacing w:after="0" w:line="240" w:lineRule="auto"/>
+        <w:rPr>
+          <w:rFonts w:ascii="Times New Roman" w:eastAsia="Times New Roman" w:hAnsi="Times New Roman" w:cs="Times New Roman"/>
+          <w:sz w:val="24"/>
+          <w:szCs w:val="24"/>
+        </w:rPr>
+      </w:pPr>
+      <w:r>
+        <w:rPr>
+          <w:rFonts w:ascii="Times New Roman" w:eastAsia="Times New Roman" w:hAnsi="Times New Roman" w:cs="Times New Roman"/>
           <w:b/>
-          <w:sz w:val="36"/>
-          <w:szCs w:val="36"/>
-        </w:rPr>
-      </w:pPr>
-      <w:r>
-        <w:rPr>
-          <w:rFonts w:ascii="Arial" w:eastAsia="Arial" w:hAnsi="Arial" w:cs="Arial"/>
+          <w:bCs/>
+          <w:color w:val="000000"/>
+          <w:sz w:val="32"/>
+          <w:szCs w:val="32"/>
+        </w:rPr>
+        <w:t>Descrição dos processos de ne</w:t>
+      </w:r>
+      <w:bookmarkStart w:id="0" w:name="_GoBack"/>
+      <w:bookmarkEnd w:id="0"/>
+      <w:r>
+        <w:rPr>
+          <w:rFonts w:ascii="Times New Roman" w:eastAsia="Times New Roman" w:hAnsi="Times New Roman" w:cs="Times New Roman"/>
           <w:b/>
-          <w:sz w:val="36"/>
-          <w:szCs w:val="36"/>
-        </w:rPr>
-        <w:t>Descrição dos processos de negócios.</w:t>
-      </w:r>
-    </w:p>
-    <w:p>
-      <w:pPr>
-        <w:spacing w:after="0" w:line="276" w:lineRule="auto"/>
-        <w:rPr>
-          <w:rFonts w:ascii="Arial" w:eastAsia="Arial" w:hAnsi="Arial" w:cs="Arial"/>
-        </w:rPr>
-      </w:pPr>
-    </w:p>
-    <w:p>
-      <w:pPr>
-        <w:spacing w:after="0" w:line="276" w:lineRule="auto"/>
-        <w:ind w:left="141"/>
-        <w:rPr>
-          <w:rFonts w:ascii="Arial" w:eastAsia="Arial" w:hAnsi="Arial" w:cs="Arial"/>
-        </w:rPr>
-      </w:pPr>
-    </w:p>
-    <w:p>
-      <w:pPr>
-        <w:spacing w:after="0" w:line="276" w:lineRule="auto"/>
-        <w:rPr>
-          <w:rFonts w:ascii="Arial" w:eastAsia="Arial" w:hAnsi="Arial" w:cs="Arial"/>
+          <w:bCs/>
+          <w:color w:val="000000"/>
+          <w:sz w:val="32"/>
+          <w:szCs w:val="32"/>
+        </w:rPr>
+        <w:t>gócios.</w:t>
+      </w:r>
+    </w:p>
+    <w:p>
+      <w:pPr>
+        <w:spacing w:after="240" w:line="240" w:lineRule="auto"/>
+        <w:rPr>
+          <w:rFonts w:ascii="Times New Roman" w:eastAsia="Times New Roman" w:hAnsi="Times New Roman" w:cs="Times New Roman"/>
+          <w:sz w:val="24"/>
+          <w:szCs w:val="24"/>
+        </w:rPr>
+      </w:pPr>
+    </w:p>
+    <w:p>
+      <w:pPr>
+        <w:spacing w:after="0" w:line="240" w:lineRule="auto"/>
+        <w:jc w:val="both"/>
+        <w:rPr>
+          <w:rFonts w:ascii="Times New Roman" w:eastAsia="Times New Roman" w:hAnsi="Times New Roman" w:cs="Times New Roman"/>
+          <w:sz w:val="24"/>
+          <w:szCs w:val="24"/>
+        </w:rPr>
+      </w:pPr>
+      <w:r>
+        <w:rPr>
+          <w:rFonts w:ascii="Times New Roman" w:eastAsia="Times New Roman" w:hAnsi="Times New Roman" w:cs="Times New Roman"/>
           <w:b/>
-        </w:rPr>
-      </w:pPr>
-      <w:r>
-        <w:rPr>
-          <w:rFonts w:ascii="Arial" w:eastAsia="Arial" w:hAnsi="Arial" w:cs="Arial"/>
+          <w:bCs/>
+          <w:color w:val="000000"/>
+          <w:sz w:val="24"/>
+          <w:szCs w:val="24"/>
+        </w:rPr>
+        <w:t>Realizar Matrícula.</w:t>
+      </w:r>
+    </w:p>
+    <w:p>
+      <w:pPr>
+        <w:spacing w:after="0" w:line="240" w:lineRule="auto"/>
+        <w:jc w:val="both"/>
+        <w:rPr>
+          <w:rFonts w:ascii="Times New Roman" w:eastAsia="Times New Roman" w:hAnsi="Times New Roman" w:cs="Times New Roman"/>
+          <w:sz w:val="24"/>
+          <w:szCs w:val="24"/>
+        </w:rPr>
+      </w:pPr>
+      <w:r>
+        <w:rPr>
+          <w:rFonts w:ascii="Times New Roman" w:eastAsia="Times New Roman" w:hAnsi="Times New Roman" w:cs="Times New Roman"/>
           <w:b/>
-        </w:rPr>
-        <w:t>Realizar Matrícula.</w:t>
-      </w:r>
-    </w:p>
-    <w:p>
-      <w:pPr>
-        <w:spacing w:after="0" w:line="276" w:lineRule="auto"/>
-        <w:rPr>
-          <w:rFonts w:ascii="Arial" w:eastAsia="Arial" w:hAnsi="Arial" w:cs="Arial"/>
-        </w:rPr>
-      </w:pPr>
-      <w:r>
-        <w:rPr>
-          <w:rFonts w:ascii="Arial" w:eastAsia="Arial" w:hAnsi="Arial" w:cs="Arial"/>
+          <w:bCs/>
+          <w:color w:val="000000"/>
+          <w:sz w:val="24"/>
+          <w:szCs w:val="24"/>
+        </w:rPr>
+        <w:t>Evento:</w:t>
+      </w:r>
+      <w:r>
+        <w:rPr>
+          <w:rFonts w:ascii="Times New Roman" w:eastAsia="Times New Roman" w:hAnsi="Times New Roman" w:cs="Times New Roman"/>
+          <w:color w:val="000000"/>
+          <w:sz w:val="24"/>
+          <w:szCs w:val="24"/>
+        </w:rPr>
+        <w:t xml:space="preserve"> Aluno se inscreve no curso.</w:t>
+      </w:r>
+    </w:p>
+    <w:p>
+      <w:pPr>
+        <w:spacing w:after="0" w:line="240" w:lineRule="auto"/>
+        <w:jc w:val="both"/>
+        <w:rPr>
+          <w:rFonts w:ascii="Times New Roman" w:eastAsia="Times New Roman" w:hAnsi="Times New Roman" w:cs="Times New Roman"/>
+          <w:sz w:val="24"/>
+          <w:szCs w:val="24"/>
+        </w:rPr>
+      </w:pPr>
+      <w:r>
+        <w:rPr>
+          <w:rFonts w:ascii="Times New Roman" w:eastAsia="Times New Roman" w:hAnsi="Times New Roman" w:cs="Times New Roman"/>
           <w:b/>
-        </w:rPr>
-        <w:t>Evento:</w:t>
-      </w:r>
-      <w:r>
-        <w:rPr>
-          <w:rFonts w:ascii="Arial" w:eastAsia="Arial" w:hAnsi="Arial" w:cs="Arial"/>
-        </w:rPr>
-        <w:t xml:space="preserve"> Aluno se inscreve no curso.</w:t>
-      </w:r>
-    </w:p>
-    <w:p>
-      <w:pPr>
-        <w:spacing w:after="0" w:line="276" w:lineRule="auto"/>
-        <w:rPr>
-          <w:rFonts w:ascii="Arial" w:eastAsia="Arial" w:hAnsi="Arial" w:cs="Arial"/>
-        </w:rPr>
-      </w:pPr>
-      <w:r>
-        <w:rPr>
-          <w:rFonts w:ascii="Arial" w:eastAsia="Arial" w:hAnsi="Arial" w:cs="Arial"/>
+          <w:bCs/>
+          <w:color w:val="000000"/>
+          <w:sz w:val="24"/>
+          <w:szCs w:val="24"/>
+        </w:rPr>
+        <w:t>Objetivo:</w:t>
+      </w:r>
+      <w:r>
+        <w:rPr>
+          <w:rFonts w:ascii="Times New Roman" w:eastAsia="Times New Roman" w:hAnsi="Times New Roman" w:cs="Times New Roman"/>
+          <w:color w:val="000000"/>
+          <w:sz w:val="24"/>
+          <w:szCs w:val="24"/>
+        </w:rPr>
+        <w:t xml:space="preserve"> Se tornar cliente da instituição com intuitos acadêmicos.</w:t>
+      </w:r>
+    </w:p>
+    <w:p>
+      <w:pPr>
+        <w:spacing w:after="0" w:line="240" w:lineRule="auto"/>
+        <w:jc w:val="both"/>
+        <w:rPr>
+          <w:rFonts w:ascii="Times New Roman" w:eastAsia="Times New Roman" w:hAnsi="Times New Roman" w:cs="Times New Roman"/>
+          <w:sz w:val="24"/>
+          <w:szCs w:val="24"/>
+        </w:rPr>
+      </w:pPr>
+      <w:r>
+        <w:rPr>
+          <w:rFonts w:ascii="Times New Roman" w:eastAsia="Times New Roman" w:hAnsi="Times New Roman" w:cs="Times New Roman"/>
           <w:b/>
-        </w:rPr>
-        <w:t>Objetivo:</w:t>
-      </w:r>
-      <w:r>
-        <w:rPr>
-          <w:rFonts w:ascii="Arial" w:eastAsia="Arial" w:hAnsi="Arial" w:cs="Arial"/>
-        </w:rPr>
-        <w:t xml:space="preserve"> Se tornar cliente da instituição com intuitos acadêmicos.</w:t>
-      </w:r>
-    </w:p>
-    <w:p>
-      <w:pPr>
-        <w:spacing w:after="0" w:line="276" w:lineRule="auto"/>
-        <w:rPr>
-          <w:rFonts w:ascii="Arial" w:eastAsia="Arial" w:hAnsi="Arial" w:cs="Arial"/>
-        </w:rPr>
-      </w:pPr>
-      <w:r>
-        <w:rPr>
-          <w:rFonts w:ascii="Arial" w:eastAsia="Arial" w:hAnsi="Arial" w:cs="Arial"/>
-          <w:b/>
+          <w:bCs/>
+          <w:color w:val="000000"/>
+          <w:sz w:val="24"/>
+          <w:szCs w:val="24"/>
         </w:rPr>
         <w:t xml:space="preserve">Trabalhadores Envolvidos: </w:t>
       </w:r>
       <w:r>
         <w:rPr>
-          <w:rFonts w:ascii="Arial" w:eastAsia="Arial" w:hAnsi="Arial" w:cs="Arial"/>
+          <w:rFonts w:ascii="Times New Roman" w:eastAsia="Times New Roman" w:hAnsi="Times New Roman" w:cs="Times New Roman"/>
+          <w:color w:val="000000"/>
+          <w:sz w:val="24"/>
+          <w:szCs w:val="24"/>
         </w:rPr>
         <w:t>Secretaria.</w:t>
       </w:r>
     </w:p>
     <w:p>
       <w:pPr>
-        <w:spacing w:after="0" w:line="276" w:lineRule="auto"/>
-        <w:rPr>
-          <w:rFonts w:ascii="Arial" w:eastAsia="Arial" w:hAnsi="Arial" w:cs="Arial"/>
-        </w:rPr>
-      </w:pPr>
-      <w:r>
-        <w:rPr>
-          <w:rFonts w:ascii="Arial" w:eastAsia="Arial" w:hAnsi="Arial" w:cs="Arial"/>
+        <w:spacing w:after="0" w:line="240" w:lineRule="auto"/>
+        <w:jc w:val="both"/>
+        <w:rPr>
+          <w:rFonts w:ascii="Times New Roman" w:eastAsia="Times New Roman" w:hAnsi="Times New Roman" w:cs="Times New Roman"/>
+          <w:sz w:val="24"/>
+          <w:szCs w:val="24"/>
+        </w:rPr>
+      </w:pPr>
+      <w:r>
+        <w:rPr>
+          <w:rFonts w:ascii="Times New Roman" w:eastAsia="Times New Roman" w:hAnsi="Times New Roman" w:cs="Times New Roman"/>
+          <w:color w:val="000000"/>
+          <w:sz w:val="24"/>
+          <w:szCs w:val="24"/>
         </w:rPr>
         <w:tab/>
       </w:r>
@@ -136,176 +185,207 @@
       <w:pPr>
         <w:numPr>
           <w:ilvl w:val="0"/>
-          <w:numId w:val="3"/>
+          <w:numId w:val="6"/>
         </w:numPr>
-        <w:spacing w:after="0" w:line="276" w:lineRule="auto"/>
-        <w:rPr>
-          <w:rFonts w:ascii="Arial" w:eastAsia="Arial" w:hAnsi="Arial" w:cs="Arial"/>
-          <w:sz w:val="20"/>
-          <w:szCs w:val="20"/>
-        </w:rPr>
-      </w:pPr>
-      <w:r>
-        <w:rPr>
-          <w:rFonts w:ascii="Arial" w:eastAsia="Arial" w:hAnsi="Arial" w:cs="Arial"/>
-          <w:sz w:val="20"/>
-          <w:szCs w:val="20"/>
-        </w:rPr>
-        <w:t xml:space="preserve">Consulta </w:t>
-      </w:r>
-      <w:r>
-        <w:rPr>
-          <w:rFonts w:ascii="Arial" w:eastAsia="Arial" w:hAnsi="Arial" w:cs="Arial"/>
-          <w:sz w:val="20"/>
-          <w:szCs w:val="20"/>
-        </w:rPr>
-        <w:t>se já existe a matrícula do aluno</w:t>
-      </w:r>
-      <w:r>
-        <w:rPr>
-          <w:rFonts w:ascii="Arial" w:eastAsia="Arial" w:hAnsi="Arial" w:cs="Arial"/>
-          <w:sz w:val="20"/>
-          <w:szCs w:val="20"/>
-        </w:rPr>
-        <w:t>.</w:t>
+        <w:spacing w:after="0" w:line="240" w:lineRule="auto"/>
+        <w:jc w:val="both"/>
+        <w:textAlignment w:val="baseline"/>
+        <w:rPr>
+          <w:rFonts w:ascii="Times New Roman" w:eastAsia="Times New Roman" w:hAnsi="Times New Roman" w:cs="Times New Roman"/>
+          <w:color w:val="000000"/>
+          <w:sz w:val="24"/>
+          <w:szCs w:val="24"/>
+        </w:rPr>
+      </w:pPr>
+      <w:r>
+        <w:rPr>
+          <w:rFonts w:ascii="Times New Roman" w:eastAsia="Times New Roman" w:hAnsi="Times New Roman" w:cs="Times New Roman"/>
+          <w:color w:val="000000"/>
+          <w:sz w:val="24"/>
+          <w:szCs w:val="24"/>
+          <w:shd w:val="clear" w:color="auto" w:fill="FFFF00"/>
+        </w:rPr>
+        <w:t>Efetua um pré cadastro do aluno interessado</w:t>
       </w:r>
     </w:p>
     <w:p>
       <w:pPr>
         <w:numPr>
           <w:ilvl w:val="0"/>
-          <w:numId w:val="3"/>
+          <w:numId w:val="6"/>
         </w:numPr>
-        <w:spacing w:after="0" w:line="276" w:lineRule="auto"/>
-        <w:rPr>
-          <w:rFonts w:ascii="Arial" w:eastAsia="Arial" w:hAnsi="Arial" w:cs="Arial"/>
-          <w:sz w:val="20"/>
-          <w:szCs w:val="20"/>
-        </w:rPr>
-      </w:pPr>
-      <w:r>
-        <w:rPr>
-          <w:rFonts w:ascii="Arial" w:eastAsia="Arial" w:hAnsi="Arial" w:cs="Arial"/>
-          <w:sz w:val="20"/>
-          <w:szCs w:val="20"/>
-        </w:rPr>
-        <w:t>Consulta o curso desejado pelo aluno.</w:t>
+        <w:spacing w:after="0" w:line="240" w:lineRule="auto"/>
+        <w:jc w:val="both"/>
+        <w:textAlignment w:val="baseline"/>
+        <w:rPr>
+          <w:rFonts w:ascii="Times New Roman" w:eastAsia="Times New Roman" w:hAnsi="Times New Roman" w:cs="Times New Roman"/>
+          <w:color w:val="000000"/>
+          <w:sz w:val="24"/>
+          <w:szCs w:val="24"/>
+        </w:rPr>
+      </w:pPr>
+      <w:r>
+        <w:rPr>
+          <w:rFonts w:ascii="Times New Roman" w:eastAsia="Times New Roman" w:hAnsi="Times New Roman" w:cs="Times New Roman"/>
+          <w:color w:val="000000"/>
+          <w:sz w:val="24"/>
+          <w:szCs w:val="24"/>
+        </w:rPr>
+        <w:t>Verifica se há turma disponível para aquele curso:</w:t>
+      </w:r>
+    </w:p>
+    <w:p>
+      <w:pPr>
+        <w:numPr>
+          <w:ilvl w:val="1"/>
+          <w:numId w:val="6"/>
+        </w:numPr>
+        <w:spacing w:after="0" w:line="240" w:lineRule="auto"/>
+        <w:jc w:val="both"/>
+        <w:textAlignment w:val="baseline"/>
+        <w:rPr>
+          <w:rFonts w:ascii="Times New Roman" w:eastAsia="Times New Roman" w:hAnsi="Times New Roman" w:cs="Times New Roman"/>
+          <w:color w:val="000000"/>
+          <w:sz w:val="24"/>
+          <w:szCs w:val="24"/>
+        </w:rPr>
+      </w:pPr>
+      <w:r>
+        <w:rPr>
+          <w:rFonts w:ascii="Times New Roman" w:eastAsia="Times New Roman" w:hAnsi="Times New Roman" w:cs="Times New Roman"/>
+          <w:color w:val="000000"/>
+          <w:sz w:val="24"/>
+          <w:szCs w:val="24"/>
+        </w:rPr>
+        <w:t>  Se houver disponibilidade, ela retorna a recusa da matrícula.</w:t>
       </w:r>
     </w:p>
     <w:p>
       <w:pPr>
         <w:numPr>
           <w:ilvl w:val="0"/>
-          <w:numId w:val="3"/>
+          <w:numId w:val="7"/>
         </w:numPr>
-        <w:spacing w:after="0" w:line="276" w:lineRule="auto"/>
-        <w:rPr>
-          <w:rFonts w:ascii="Arial" w:eastAsia="Arial" w:hAnsi="Arial" w:cs="Arial"/>
-          <w:sz w:val="20"/>
-          <w:szCs w:val="20"/>
-        </w:rPr>
-      </w:pPr>
-      <w:r>
-        <w:rPr>
-          <w:rFonts w:ascii="Arial" w:eastAsia="Arial" w:hAnsi="Arial" w:cs="Arial"/>
-          <w:sz w:val="20"/>
-          <w:szCs w:val="20"/>
-        </w:rPr>
-        <w:t>Verifica se há turma disponível para aquele curso.</w:t>
+        <w:spacing w:after="0" w:line="240" w:lineRule="auto"/>
+        <w:jc w:val="both"/>
+        <w:textAlignment w:val="baseline"/>
+        <w:rPr>
+          <w:rFonts w:ascii="Times New Roman" w:eastAsia="Times New Roman" w:hAnsi="Times New Roman" w:cs="Times New Roman"/>
+          <w:color w:val="000000"/>
+          <w:sz w:val="24"/>
+          <w:szCs w:val="24"/>
+        </w:rPr>
+      </w:pPr>
+      <w:r>
+        <w:rPr>
+          <w:rFonts w:ascii="Times New Roman" w:eastAsia="Times New Roman" w:hAnsi="Times New Roman" w:cs="Times New Roman"/>
+          <w:color w:val="000000"/>
+          <w:sz w:val="24"/>
+          <w:szCs w:val="24"/>
+        </w:rPr>
+        <w:t>Recebe os documentos do cliente:</w:t>
       </w:r>
     </w:p>
     <w:p>
       <w:pPr>
         <w:numPr>
           <w:ilvl w:val="1"/>
-          <w:numId w:val="3"/>
+          <w:numId w:val="7"/>
         </w:numPr>
-        <w:spacing w:after="0" w:line="276" w:lineRule="auto"/>
-        <w:rPr>
-          <w:rFonts w:ascii="Arial" w:eastAsia="Arial" w:hAnsi="Arial" w:cs="Arial"/>
-          <w:sz w:val="20"/>
-          <w:szCs w:val="20"/>
-        </w:rPr>
-      </w:pPr>
-      <w:r>
-        <w:rPr>
-          <w:rFonts w:ascii="Arial" w:eastAsia="Arial" w:hAnsi="Arial" w:cs="Arial"/>
-          <w:sz w:val="20"/>
-          <w:szCs w:val="20"/>
-        </w:rPr>
-        <w:t xml:space="preserve">  Se houver disponibilidade, ela retorna a recusa da matrícula.</w:t>
+        <w:spacing w:after="0" w:line="240" w:lineRule="auto"/>
+        <w:jc w:val="both"/>
+        <w:textAlignment w:val="baseline"/>
+        <w:rPr>
+          <w:rFonts w:ascii="Times New Roman" w:eastAsia="Times New Roman" w:hAnsi="Times New Roman" w:cs="Times New Roman"/>
+          <w:color w:val="000000"/>
+          <w:sz w:val="24"/>
+          <w:szCs w:val="24"/>
+        </w:rPr>
+      </w:pPr>
+      <w:r>
+        <w:rPr>
+          <w:rFonts w:ascii="Times New Roman" w:eastAsia="Times New Roman" w:hAnsi="Times New Roman" w:cs="Times New Roman"/>
+          <w:color w:val="000000"/>
+          <w:sz w:val="24"/>
+          <w:szCs w:val="24"/>
+        </w:rPr>
+        <w:t> Se tiver algum documento faltando, ela retorna a recusa da matrícula.  </w:t>
       </w:r>
     </w:p>
     <w:p>
       <w:pPr>
         <w:numPr>
           <w:ilvl w:val="0"/>
-          <w:numId w:val="1"/>
+          <w:numId w:val="8"/>
         </w:numPr>
-        <w:spacing w:after="0" w:line="276" w:lineRule="auto"/>
-        <w:rPr>
-          <w:rFonts w:ascii="Arial" w:eastAsia="Arial" w:hAnsi="Arial" w:cs="Arial"/>
-          <w:sz w:val="20"/>
-          <w:szCs w:val="20"/>
-        </w:rPr>
-      </w:pPr>
-      <w:r>
-        <w:rPr>
-          <w:rFonts w:ascii="Arial" w:eastAsia="Arial" w:hAnsi="Arial" w:cs="Arial"/>
-          <w:sz w:val="20"/>
-          <w:szCs w:val="20"/>
-        </w:rPr>
-        <w:t>Recebe os documentos do cliente.</w:t>
+        <w:spacing w:after="0" w:line="240" w:lineRule="auto"/>
+        <w:jc w:val="both"/>
+        <w:textAlignment w:val="baseline"/>
+        <w:rPr>
+          <w:rFonts w:ascii="Times New Roman" w:eastAsia="Times New Roman" w:hAnsi="Times New Roman" w:cs="Times New Roman"/>
+          <w:color w:val="000000"/>
+          <w:sz w:val="24"/>
+          <w:szCs w:val="24"/>
+        </w:rPr>
+      </w:pPr>
+      <w:r>
+        <w:rPr>
+          <w:rFonts w:ascii="Times New Roman" w:eastAsia="Times New Roman" w:hAnsi="Times New Roman" w:cs="Times New Roman"/>
+          <w:color w:val="000000"/>
+          <w:sz w:val="24"/>
+          <w:szCs w:val="24"/>
+        </w:rPr>
+        <w:t>Verifica se já existe a matrícula do aluno:</w:t>
       </w:r>
     </w:p>
     <w:p>
       <w:pPr>
         <w:numPr>
           <w:ilvl w:val="1"/>
-          <w:numId w:val="1"/>
+          <w:numId w:val="8"/>
         </w:numPr>
-        <w:spacing w:after="0" w:line="276" w:lineRule="auto"/>
-        <w:rPr>
-          <w:rFonts w:ascii="Arial" w:eastAsia="Arial" w:hAnsi="Arial" w:cs="Arial"/>
-          <w:sz w:val="20"/>
-          <w:szCs w:val="20"/>
-        </w:rPr>
-      </w:pPr>
-      <w:r>
-        <w:rPr>
-          <w:rFonts w:ascii="Arial" w:eastAsia="Arial" w:hAnsi="Arial" w:cs="Arial"/>
-          <w:sz w:val="20"/>
-          <w:szCs w:val="20"/>
-        </w:rPr>
-        <w:t xml:space="preserve"> Se tiver algum documento faltando, ela retorna a recusa da matrícula.</w:t>
-      </w:r>
-      <w:r>
-        <w:rPr>
-          <w:rFonts w:ascii="Arial" w:eastAsia="Arial" w:hAnsi="Arial" w:cs="Arial"/>
-          <w:sz w:val="20"/>
-          <w:szCs w:val="20"/>
-        </w:rPr>
-        <w:t xml:space="preserve">  </w:t>
+        <w:spacing w:after="0" w:line="240" w:lineRule="auto"/>
+        <w:jc w:val="both"/>
+        <w:textAlignment w:val="baseline"/>
+        <w:rPr>
+          <w:rFonts w:ascii="Times New Roman" w:eastAsia="Times New Roman" w:hAnsi="Times New Roman" w:cs="Times New Roman"/>
+          <w:color w:val="000000"/>
+          <w:sz w:val="24"/>
+          <w:szCs w:val="24"/>
+        </w:rPr>
+      </w:pPr>
+      <w:r>
+        <w:rPr>
+          <w:rFonts w:ascii="Times New Roman" w:eastAsia="Times New Roman" w:hAnsi="Times New Roman" w:cs="Times New Roman"/>
+          <w:color w:val="000000"/>
+          <w:sz w:val="24"/>
+          <w:szCs w:val="24"/>
+        </w:rPr>
+        <w:t>Se não existir, cria a matrícula ainda com o estado de pendente.</w:t>
       </w:r>
     </w:p>
     <w:p>
       <w:pPr>
         <w:numPr>
           <w:ilvl w:val="0"/>
-          <w:numId w:val="5"/>
+          <w:numId w:val="9"/>
         </w:numPr>
-        <w:spacing w:after="0" w:line="276" w:lineRule="auto"/>
-        <w:rPr>
-          <w:rFonts w:ascii="Arial" w:eastAsia="Arial" w:hAnsi="Arial" w:cs="Arial"/>
-          <w:sz w:val="20"/>
-          <w:szCs w:val="20"/>
-        </w:rPr>
-      </w:pPr>
-      <w:r>
-        <w:rPr>
-          <w:rFonts w:ascii="Arial" w:eastAsia="Arial" w:hAnsi="Arial" w:cs="Arial"/>
-          <w:sz w:val="20"/>
-          <w:szCs w:val="20"/>
+        <w:spacing w:after="0" w:line="240" w:lineRule="auto"/>
+        <w:jc w:val="both"/>
+        <w:textAlignment w:val="baseline"/>
+        <w:rPr>
+          <w:rFonts w:ascii="Times New Roman" w:eastAsia="Times New Roman" w:hAnsi="Times New Roman" w:cs="Times New Roman"/>
+          <w:color w:val="000000"/>
+          <w:sz w:val="24"/>
+          <w:szCs w:val="24"/>
+        </w:rPr>
+      </w:pPr>
+      <w:r>
+        <w:rPr>
+          <w:rFonts w:ascii="Times New Roman" w:eastAsia="Times New Roman" w:hAnsi="Times New Roman" w:cs="Times New Roman"/>
+          <w:color w:val="000000"/>
+          <w:sz w:val="24"/>
+          <w:szCs w:val="24"/>
         </w:rPr>
         <w:t>Efetua cadastro do aluno.</w:t>
       </w:r>
@@ -314,168 +394,214 @@
       <w:pPr>
         <w:numPr>
           <w:ilvl w:val="0"/>
-          <w:numId w:val="5"/>
+          <w:numId w:val="9"/>
         </w:numPr>
-        <w:spacing w:after="0" w:line="276" w:lineRule="auto"/>
-        <w:rPr>
-          <w:rFonts w:ascii="Arial" w:eastAsia="Arial" w:hAnsi="Arial" w:cs="Arial"/>
-          <w:sz w:val="20"/>
-          <w:szCs w:val="20"/>
-        </w:rPr>
-      </w:pPr>
-      <w:r>
-        <w:rPr>
-          <w:rFonts w:ascii="Arial" w:eastAsia="Arial" w:hAnsi="Arial" w:cs="Arial"/>
-          <w:sz w:val="20"/>
-          <w:szCs w:val="20"/>
-        </w:rPr>
-        <w:t>Cria a matrícula, ainda com o estado de pendente.</w:t>
+        <w:spacing w:after="0" w:line="240" w:lineRule="auto"/>
+        <w:jc w:val="both"/>
+        <w:textAlignment w:val="baseline"/>
+        <w:rPr>
+          <w:rFonts w:ascii="Times New Roman" w:eastAsia="Times New Roman" w:hAnsi="Times New Roman" w:cs="Times New Roman"/>
+          <w:color w:val="000000"/>
+          <w:sz w:val="24"/>
+          <w:szCs w:val="24"/>
+        </w:rPr>
+      </w:pPr>
+      <w:r>
+        <w:rPr>
+          <w:rFonts w:ascii="Times New Roman" w:eastAsia="Times New Roman" w:hAnsi="Times New Roman" w:cs="Times New Roman"/>
+          <w:color w:val="000000"/>
+          <w:sz w:val="24"/>
+          <w:szCs w:val="24"/>
+        </w:rPr>
+        <w:t>Reserva a vaga na turma disponível.</w:t>
       </w:r>
     </w:p>
     <w:p>
       <w:pPr>
         <w:numPr>
           <w:ilvl w:val="0"/>
-          <w:numId w:val="5"/>
+          <w:numId w:val="9"/>
         </w:numPr>
-        <w:spacing w:after="0" w:line="276" w:lineRule="auto"/>
-        <w:rPr>
-          <w:rFonts w:ascii="Arial" w:eastAsia="Arial" w:hAnsi="Arial" w:cs="Arial"/>
-          <w:sz w:val="20"/>
-          <w:szCs w:val="20"/>
-        </w:rPr>
-      </w:pPr>
-      <w:r>
-        <w:rPr>
-          <w:rFonts w:ascii="Arial" w:eastAsia="Arial" w:hAnsi="Arial" w:cs="Arial"/>
-          <w:sz w:val="20"/>
-          <w:szCs w:val="20"/>
-        </w:rPr>
-        <w:t>Reserva a vaga na turma disponível.</w:t>
+        <w:spacing w:after="0" w:line="240" w:lineRule="auto"/>
+        <w:jc w:val="both"/>
+        <w:textAlignment w:val="baseline"/>
+        <w:rPr>
+          <w:rFonts w:ascii="Times New Roman" w:eastAsia="Times New Roman" w:hAnsi="Times New Roman" w:cs="Times New Roman"/>
+          <w:color w:val="000000"/>
+          <w:sz w:val="24"/>
+          <w:szCs w:val="24"/>
+        </w:rPr>
+      </w:pPr>
+      <w:r>
+        <w:rPr>
+          <w:rFonts w:ascii="Times New Roman" w:eastAsia="Times New Roman" w:hAnsi="Times New Roman" w:cs="Times New Roman"/>
+          <w:color w:val="000000"/>
+          <w:sz w:val="24"/>
+          <w:szCs w:val="24"/>
+        </w:rPr>
+        <w:t>Consulta o valor do curso desejado pelo aluno.</w:t>
       </w:r>
     </w:p>
     <w:p>
       <w:pPr>
         <w:numPr>
           <w:ilvl w:val="0"/>
-          <w:numId w:val="5"/>
+          <w:numId w:val="9"/>
         </w:numPr>
-        <w:spacing w:after="0" w:line="276" w:lineRule="auto"/>
-        <w:rPr>
-          <w:rFonts w:ascii="Arial" w:eastAsia="Arial" w:hAnsi="Arial" w:cs="Arial"/>
-          <w:sz w:val="20"/>
-          <w:szCs w:val="20"/>
-        </w:rPr>
-      </w:pPr>
-      <w:r>
-        <w:rPr>
-          <w:rFonts w:ascii="Arial" w:eastAsia="Arial" w:hAnsi="Arial" w:cs="Arial"/>
-          <w:sz w:val="20"/>
-          <w:szCs w:val="20"/>
-        </w:rPr>
-        <w:t>Entrega o boleto da primeira cobrança.</w:t>
-      </w:r>
-    </w:p>
-    <w:p>
-      <w:pPr>
-        <w:spacing w:after="0" w:line="276" w:lineRule="auto"/>
-        <w:rPr>
-          <w:rFonts w:ascii="Arial" w:eastAsia="Arial" w:hAnsi="Arial" w:cs="Arial"/>
-        </w:rPr>
-      </w:pPr>
-    </w:p>
-    <w:p>
-      <w:pPr>
-        <w:spacing w:after="0" w:line="276" w:lineRule="auto"/>
-        <w:rPr>
-          <w:rFonts w:ascii="Arial" w:eastAsia="Arial" w:hAnsi="Arial" w:cs="Arial"/>
-        </w:rPr>
-      </w:pPr>
-    </w:p>
-    <w:p>
-      <w:pPr>
-        <w:spacing w:after="0" w:line="276" w:lineRule="auto"/>
-        <w:rPr>
-          <w:rFonts w:ascii="Arial" w:eastAsia="Arial" w:hAnsi="Arial" w:cs="Arial"/>
+        <w:spacing w:after="0" w:line="240" w:lineRule="auto"/>
+        <w:jc w:val="both"/>
+        <w:textAlignment w:val="baseline"/>
+        <w:rPr>
+          <w:rFonts w:ascii="Times New Roman" w:eastAsia="Times New Roman" w:hAnsi="Times New Roman" w:cs="Times New Roman"/>
+          <w:color w:val="000000"/>
+          <w:sz w:val="24"/>
+          <w:szCs w:val="24"/>
+        </w:rPr>
+      </w:pPr>
+      <w:r>
+        <w:rPr>
+          <w:rFonts w:ascii="Times New Roman" w:eastAsia="Times New Roman" w:hAnsi="Times New Roman" w:cs="Times New Roman"/>
+          <w:color w:val="000000"/>
+          <w:sz w:val="24"/>
+          <w:szCs w:val="24"/>
+        </w:rPr>
+        <w:t>Entrega o boleto da primeira mensalidade.</w:t>
+      </w:r>
+    </w:p>
+    <w:p>
+      <w:pPr>
+        <w:spacing w:after="240" w:line="240" w:lineRule="auto"/>
+        <w:jc w:val="both"/>
+        <w:rPr>
+          <w:rFonts w:ascii="Times New Roman" w:eastAsia="Times New Roman" w:hAnsi="Times New Roman" w:cs="Times New Roman"/>
+          <w:sz w:val="24"/>
+          <w:szCs w:val="24"/>
+        </w:rPr>
+      </w:pPr>
+    </w:p>
+    <w:p>
+      <w:pPr>
+        <w:spacing w:after="0" w:line="240" w:lineRule="auto"/>
+        <w:jc w:val="both"/>
+        <w:rPr>
+          <w:rFonts w:ascii="Times New Roman" w:eastAsia="Times New Roman" w:hAnsi="Times New Roman" w:cs="Times New Roman"/>
+          <w:sz w:val="24"/>
+          <w:szCs w:val="24"/>
+        </w:rPr>
+      </w:pPr>
+      <w:r>
+        <w:rPr>
+          <w:rFonts w:ascii="Times New Roman" w:eastAsia="Times New Roman" w:hAnsi="Times New Roman" w:cs="Times New Roman"/>
           <w:b/>
-        </w:rPr>
-      </w:pPr>
-      <w:r>
-        <w:rPr>
-          <w:rFonts w:ascii="Arial" w:eastAsia="Arial" w:hAnsi="Arial" w:cs="Arial"/>
+          <w:bCs/>
+          <w:color w:val="000000"/>
+          <w:sz w:val="24"/>
+          <w:szCs w:val="24"/>
+        </w:rPr>
+        <w:t>Solicitar Extrato.</w:t>
+      </w:r>
+    </w:p>
+    <w:p>
+      <w:pPr>
+        <w:spacing w:after="0" w:line="240" w:lineRule="auto"/>
+        <w:jc w:val="both"/>
+        <w:rPr>
+          <w:rFonts w:ascii="Times New Roman" w:eastAsia="Times New Roman" w:hAnsi="Times New Roman" w:cs="Times New Roman"/>
+          <w:sz w:val="24"/>
+          <w:szCs w:val="24"/>
+        </w:rPr>
+      </w:pPr>
+      <w:r>
+        <w:rPr>
+          <w:rFonts w:ascii="Times New Roman" w:eastAsia="Times New Roman" w:hAnsi="Times New Roman" w:cs="Times New Roman"/>
           <w:b/>
-        </w:rPr>
-        <w:t>Solicitar Extrato.</w:t>
-      </w:r>
-    </w:p>
-    <w:p>
-      <w:pPr>
-        <w:spacing w:after="0" w:line="276" w:lineRule="auto"/>
-        <w:rPr>
-          <w:rFonts w:ascii="Arial" w:eastAsia="Arial" w:hAnsi="Arial" w:cs="Arial"/>
-        </w:rPr>
-      </w:pPr>
-      <w:r>
-        <w:rPr>
-          <w:rFonts w:ascii="Arial" w:eastAsia="Arial" w:hAnsi="Arial" w:cs="Arial"/>
+          <w:bCs/>
+          <w:color w:val="000000"/>
+          <w:sz w:val="24"/>
+          <w:szCs w:val="24"/>
+        </w:rPr>
+        <w:t>Evento:</w:t>
+      </w:r>
+      <w:r>
+        <w:rPr>
+          <w:rFonts w:ascii="Times New Roman" w:eastAsia="Times New Roman" w:hAnsi="Times New Roman" w:cs="Times New Roman"/>
+          <w:color w:val="000000"/>
+          <w:sz w:val="24"/>
+          <w:szCs w:val="24"/>
+        </w:rPr>
+        <w:t xml:space="preserve"> Secretaria solicita o extrato da conta.</w:t>
+      </w:r>
+    </w:p>
+    <w:p>
+      <w:pPr>
+        <w:spacing w:after="0" w:line="240" w:lineRule="auto"/>
+        <w:jc w:val="both"/>
+        <w:rPr>
+          <w:rFonts w:ascii="Times New Roman" w:eastAsia="Times New Roman" w:hAnsi="Times New Roman" w:cs="Times New Roman"/>
+          <w:sz w:val="24"/>
+          <w:szCs w:val="24"/>
+        </w:rPr>
+      </w:pPr>
+      <w:r>
+        <w:rPr>
+          <w:rFonts w:ascii="Times New Roman" w:eastAsia="Times New Roman" w:hAnsi="Times New Roman" w:cs="Times New Roman"/>
           <w:b/>
-        </w:rPr>
-        <w:t>Evento:</w:t>
-      </w:r>
-      <w:r>
-        <w:rPr>
-          <w:rFonts w:ascii="Arial" w:eastAsia="Arial" w:hAnsi="Arial" w:cs="Arial"/>
-        </w:rPr>
-        <w:t xml:space="preserve"> Secretaria solicita o extrato da conta.</w:t>
-      </w:r>
-    </w:p>
-    <w:p>
-      <w:pPr>
-        <w:spacing w:after="0" w:line="276" w:lineRule="auto"/>
-        <w:rPr>
-          <w:rFonts w:ascii="Arial" w:eastAsia="Arial" w:hAnsi="Arial" w:cs="Arial"/>
-        </w:rPr>
-      </w:pPr>
-      <w:r>
-        <w:rPr>
-          <w:rFonts w:ascii="Arial" w:eastAsia="Arial" w:hAnsi="Arial" w:cs="Arial"/>
+          <w:bCs/>
+          <w:color w:val="000000"/>
+          <w:sz w:val="24"/>
+          <w:szCs w:val="24"/>
+        </w:rPr>
+        <w:t>Objetivo:</w:t>
+      </w:r>
+      <w:r>
+        <w:rPr>
+          <w:rFonts w:ascii="Times New Roman" w:eastAsia="Times New Roman" w:hAnsi="Times New Roman" w:cs="Times New Roman"/>
+          <w:color w:val="000000"/>
+          <w:sz w:val="24"/>
+          <w:szCs w:val="24"/>
+        </w:rPr>
+        <w:t xml:space="preserve"> Verificar se o boleto foi compensado.</w:t>
+      </w:r>
+    </w:p>
+    <w:p>
+      <w:pPr>
+        <w:spacing w:after="0" w:line="240" w:lineRule="auto"/>
+        <w:jc w:val="both"/>
+        <w:rPr>
+          <w:rFonts w:ascii="Times New Roman" w:eastAsia="Times New Roman" w:hAnsi="Times New Roman" w:cs="Times New Roman"/>
+          <w:sz w:val="24"/>
+          <w:szCs w:val="24"/>
+        </w:rPr>
+      </w:pPr>
+      <w:r>
+        <w:rPr>
+          <w:rFonts w:ascii="Times New Roman" w:eastAsia="Times New Roman" w:hAnsi="Times New Roman" w:cs="Times New Roman"/>
           <w:b/>
-        </w:rPr>
-        <w:t>Objetivo:</w:t>
-      </w:r>
-      <w:r>
-        <w:rPr>
-          <w:rFonts w:ascii="Arial" w:eastAsia="Arial" w:hAnsi="Arial" w:cs="Arial"/>
-        </w:rPr>
-        <w:t xml:space="preserve"> Verificar se o boleto foi compensado.</w:t>
-      </w:r>
-    </w:p>
-    <w:p>
-      <w:pPr>
-        <w:spacing w:after="0" w:line="276" w:lineRule="auto"/>
-        <w:rPr>
-          <w:rFonts w:ascii="Arial" w:eastAsia="Arial" w:hAnsi="Arial" w:cs="Arial"/>
-        </w:rPr>
-      </w:pPr>
-      <w:r>
-        <w:rPr>
-          <w:rFonts w:ascii="Arial" w:eastAsia="Arial" w:hAnsi="Arial" w:cs="Arial"/>
-          <w:b/>
+          <w:bCs/>
+          <w:color w:val="000000"/>
+          <w:sz w:val="24"/>
+          <w:szCs w:val="24"/>
         </w:rPr>
         <w:t xml:space="preserve">Trabalhadores Envolvidos: </w:t>
       </w:r>
       <w:r>
         <w:rPr>
-          <w:rFonts w:ascii="Arial" w:eastAsia="Arial" w:hAnsi="Arial" w:cs="Arial"/>
+          <w:rFonts w:ascii="Times New Roman" w:eastAsia="Times New Roman" w:hAnsi="Times New Roman" w:cs="Times New Roman"/>
+          <w:color w:val="000000"/>
+          <w:sz w:val="24"/>
+          <w:szCs w:val="24"/>
         </w:rPr>
         <w:t>Secretaria.</w:t>
       </w:r>
     </w:p>
     <w:p>
       <w:pPr>
-        <w:spacing w:after="0" w:line="276" w:lineRule="auto"/>
-        <w:rPr>
-          <w:rFonts w:ascii="Arial" w:eastAsia="Arial" w:hAnsi="Arial" w:cs="Arial"/>
+        <w:spacing w:after="0" w:line="240" w:lineRule="auto"/>
+        <w:jc w:val="both"/>
+        <w:rPr>
+          <w:rFonts w:ascii="Times New Roman" w:eastAsia="Times New Roman" w:hAnsi="Times New Roman" w:cs="Times New Roman"/>
+          <w:sz w:val="24"/>
+          <w:szCs w:val="24"/>
         </w:rPr>
       </w:pPr>
     </w:p>
@@ -483,138 +609,162 @@
       <w:pPr>
         <w:numPr>
           <w:ilvl w:val="0"/>
-          <w:numId w:val="4"/>
+          <w:numId w:val="10"/>
         </w:numPr>
-        <w:spacing w:after="0" w:line="276" w:lineRule="auto"/>
-        <w:rPr>
-          <w:rFonts w:ascii="Arial" w:eastAsia="Arial" w:hAnsi="Arial" w:cs="Arial"/>
-          <w:sz w:val="20"/>
-          <w:szCs w:val="20"/>
-        </w:rPr>
-      </w:pPr>
-      <w:r>
-        <w:rPr>
-          <w:rFonts w:ascii="Arial" w:eastAsia="Arial" w:hAnsi="Arial" w:cs="Arial"/>
-          <w:sz w:val="20"/>
-          <w:szCs w:val="20"/>
+        <w:spacing w:after="0" w:line="240" w:lineRule="auto"/>
+        <w:jc w:val="both"/>
+        <w:textAlignment w:val="baseline"/>
+        <w:rPr>
+          <w:rFonts w:ascii="Times New Roman" w:eastAsia="Times New Roman" w:hAnsi="Times New Roman" w:cs="Times New Roman"/>
+          <w:color w:val="000000"/>
+          <w:sz w:val="24"/>
+          <w:szCs w:val="24"/>
+        </w:rPr>
+      </w:pPr>
+      <w:r>
+        <w:rPr>
+          <w:rFonts w:ascii="Times New Roman" w:eastAsia="Times New Roman" w:hAnsi="Times New Roman" w:cs="Times New Roman"/>
+          <w:color w:val="000000"/>
+          <w:sz w:val="24"/>
+          <w:szCs w:val="24"/>
         </w:rPr>
         <w:t>Solicita o extrato da conta no banco para verificação dos pagamentos efetivados.</w:t>
       </w:r>
-      <w:bookmarkStart w:id="0" w:name="_GoBack"/>
-      <w:bookmarkEnd w:id="0"/>
-    </w:p>
-    <w:p>
-      <w:pPr>
-        <w:spacing w:after="0" w:line="276" w:lineRule="auto"/>
-        <w:rPr>
-          <w:rFonts w:ascii="Arial" w:eastAsia="Arial" w:hAnsi="Arial" w:cs="Arial"/>
-        </w:rPr>
-      </w:pPr>
-    </w:p>
-    <w:p>
-      <w:pPr>
-        <w:spacing w:after="0" w:line="276" w:lineRule="auto"/>
-        <w:rPr>
-          <w:rFonts w:ascii="Arial" w:eastAsia="Arial" w:hAnsi="Arial" w:cs="Arial"/>
-        </w:rPr>
-      </w:pPr>
-    </w:p>
-    <w:p>
-      <w:pPr>
-        <w:spacing w:after="0" w:line="276" w:lineRule="auto"/>
-        <w:rPr>
-          <w:rFonts w:ascii="Arial" w:eastAsia="Arial" w:hAnsi="Arial" w:cs="Arial"/>
+    </w:p>
+    <w:p>
+      <w:pPr>
+        <w:spacing w:after="0" w:line="240" w:lineRule="auto"/>
+        <w:jc w:val="both"/>
+        <w:rPr>
+          <w:rFonts w:ascii="Times New Roman" w:eastAsia="Times New Roman" w:hAnsi="Times New Roman" w:cs="Times New Roman"/>
+          <w:sz w:val="24"/>
+          <w:szCs w:val="24"/>
+        </w:rPr>
+      </w:pPr>
+    </w:p>
+    <w:p>
+      <w:pPr>
+        <w:spacing w:after="0" w:line="240" w:lineRule="auto"/>
+        <w:jc w:val="both"/>
+        <w:rPr>
+          <w:rFonts w:ascii="Times New Roman" w:eastAsia="Times New Roman" w:hAnsi="Times New Roman" w:cs="Times New Roman"/>
+          <w:sz w:val="24"/>
+          <w:szCs w:val="24"/>
+        </w:rPr>
+      </w:pPr>
+      <w:r>
+        <w:rPr>
+          <w:rFonts w:ascii="Times New Roman" w:eastAsia="Times New Roman" w:hAnsi="Times New Roman" w:cs="Times New Roman"/>
           <w:b/>
-        </w:rPr>
-      </w:pPr>
-      <w:r>
-        <w:rPr>
-          <w:rFonts w:ascii="Arial" w:eastAsia="Arial" w:hAnsi="Arial" w:cs="Arial"/>
+          <w:bCs/>
+          <w:color w:val="000000"/>
+          <w:sz w:val="24"/>
+          <w:szCs w:val="24"/>
+        </w:rPr>
+        <w:t>Tratar Matrícula.</w:t>
+      </w:r>
+    </w:p>
+    <w:p>
+      <w:pPr>
+        <w:spacing w:after="0" w:line="240" w:lineRule="auto"/>
+        <w:jc w:val="both"/>
+        <w:rPr>
+          <w:rFonts w:ascii="Times New Roman" w:eastAsia="Times New Roman" w:hAnsi="Times New Roman" w:cs="Times New Roman"/>
+          <w:sz w:val="24"/>
+          <w:szCs w:val="24"/>
+        </w:rPr>
+      </w:pPr>
+      <w:r>
+        <w:rPr>
+          <w:rFonts w:ascii="Times New Roman" w:eastAsia="Times New Roman" w:hAnsi="Times New Roman" w:cs="Times New Roman"/>
           <w:b/>
-        </w:rPr>
-        <w:t>Tratar Matrícula.</w:t>
-      </w:r>
-    </w:p>
-    <w:p>
-      <w:pPr>
-        <w:spacing w:after="0" w:line="276" w:lineRule="auto"/>
-        <w:rPr>
-          <w:rFonts w:ascii="Arial" w:eastAsia="Arial" w:hAnsi="Arial" w:cs="Arial"/>
-        </w:rPr>
-      </w:pPr>
-      <w:r>
-        <w:rPr>
-          <w:rFonts w:ascii="Arial" w:eastAsia="Arial" w:hAnsi="Arial" w:cs="Arial"/>
+          <w:bCs/>
+          <w:color w:val="000000"/>
+          <w:sz w:val="24"/>
+          <w:szCs w:val="24"/>
+        </w:rPr>
+        <w:t xml:space="preserve">Evento: </w:t>
+      </w:r>
+      <w:r>
+        <w:rPr>
+          <w:rFonts w:ascii="Times New Roman" w:eastAsia="Times New Roman" w:hAnsi="Times New Roman" w:cs="Times New Roman"/>
+          <w:color w:val="000000"/>
+          <w:sz w:val="24"/>
+          <w:szCs w:val="24"/>
+        </w:rPr>
+        <w:t>Banco envia extrato de pagamento de boletos.</w:t>
+      </w:r>
+    </w:p>
+    <w:p>
+      <w:pPr>
+        <w:spacing w:after="0" w:line="240" w:lineRule="auto"/>
+        <w:jc w:val="both"/>
+        <w:rPr>
+          <w:rFonts w:ascii="Times New Roman" w:eastAsia="Times New Roman" w:hAnsi="Times New Roman" w:cs="Times New Roman"/>
+          <w:sz w:val="24"/>
+          <w:szCs w:val="24"/>
+        </w:rPr>
+      </w:pPr>
+      <w:r>
+        <w:rPr>
+          <w:rFonts w:ascii="Times New Roman" w:eastAsia="Times New Roman" w:hAnsi="Times New Roman" w:cs="Times New Roman"/>
           <w:b/>
-        </w:rPr>
-        <w:t xml:space="preserve">Evento: </w:t>
-      </w:r>
-      <w:r>
-        <w:rPr>
-          <w:rFonts w:ascii="Times New Roman" w:hAnsi="Times New Roman" w:cs="Times New Roman"/>
-          <w:color w:val="202124"/>
-          <w:sz w:val="24"/>
-          <w:szCs w:val="24"/>
-          <w:shd w:val="clear" w:color="auto" w:fill="FFFFFF"/>
-        </w:rPr>
-        <w:t>Banco envia extrato de pagamento de boletos</w:t>
-      </w:r>
-      <w:r>
-        <w:rPr>
-          <w:rFonts w:ascii="Times New Roman" w:eastAsia="Arial" w:hAnsi="Times New Roman" w:cs="Times New Roman"/>
-          <w:sz w:val="24"/>
-          <w:szCs w:val="24"/>
-        </w:rPr>
-        <w:t>.</w:t>
-      </w:r>
-    </w:p>
-    <w:p>
-      <w:pPr>
-        <w:spacing w:after="0" w:line="276" w:lineRule="auto"/>
-        <w:rPr>
-          <w:rFonts w:ascii="Arial" w:eastAsia="Arial" w:hAnsi="Arial" w:cs="Arial"/>
-        </w:rPr>
-      </w:pPr>
-      <w:r>
-        <w:rPr>
-          <w:rFonts w:ascii="Arial" w:eastAsia="Arial" w:hAnsi="Arial" w:cs="Arial"/>
+          <w:bCs/>
+          <w:color w:val="000000"/>
+          <w:sz w:val="24"/>
+          <w:szCs w:val="24"/>
+        </w:rPr>
+        <w:t xml:space="preserve">Objetivo: </w:t>
+      </w:r>
+      <w:r>
+        <w:rPr>
+          <w:rFonts w:ascii="Times New Roman" w:eastAsia="Times New Roman" w:hAnsi="Times New Roman" w:cs="Times New Roman"/>
+          <w:color w:val="000000"/>
+          <w:sz w:val="24"/>
+          <w:szCs w:val="24"/>
+        </w:rPr>
+        <w:t>Efetivar matrícula do aluno.</w:t>
+      </w:r>
+    </w:p>
+    <w:p>
+      <w:pPr>
+        <w:spacing w:after="0" w:line="240" w:lineRule="auto"/>
+        <w:jc w:val="both"/>
+        <w:rPr>
+          <w:rFonts w:ascii="Times New Roman" w:eastAsia="Times New Roman" w:hAnsi="Times New Roman" w:cs="Times New Roman"/>
+          <w:sz w:val="24"/>
+          <w:szCs w:val="24"/>
+        </w:rPr>
+      </w:pPr>
+      <w:r>
+        <w:rPr>
+          <w:rFonts w:ascii="Times New Roman" w:eastAsia="Times New Roman" w:hAnsi="Times New Roman" w:cs="Times New Roman"/>
           <w:b/>
-        </w:rPr>
-        <w:t>Objetivo:</w:t>
-      </w:r>
-      <w:r>
-        <w:rPr>
-          <w:rFonts w:ascii="Arial" w:eastAsia="Arial" w:hAnsi="Arial" w:cs="Arial"/>
-        </w:rPr>
-        <w:t xml:space="preserve"> Efetivar matrícula do aluno.</w:t>
-      </w:r>
-    </w:p>
-    <w:p>
-      <w:pPr>
-        <w:spacing w:after="0" w:line="276" w:lineRule="auto"/>
-        <w:rPr>
-          <w:rFonts w:ascii="Arial" w:eastAsia="Arial" w:hAnsi="Arial" w:cs="Arial"/>
-        </w:rPr>
-      </w:pPr>
-      <w:r>
-        <w:rPr>
-          <w:rFonts w:ascii="Arial" w:eastAsia="Arial" w:hAnsi="Arial" w:cs="Arial"/>
-          <w:b/>
-        </w:rPr>
-        <w:t>Trabalhadores Envolvidos:</w:t>
-      </w:r>
-      <w:r>
-        <w:rPr>
-          <w:rFonts w:ascii="Arial" w:eastAsia="Arial" w:hAnsi="Arial" w:cs="Arial"/>
-        </w:rPr>
-        <w:t xml:space="preserve"> Secretaria.</w:t>
-      </w:r>
-    </w:p>
-    <w:p>
-      <w:pPr>
-        <w:spacing w:after="0" w:line="276" w:lineRule="auto"/>
-        <w:rPr>
-          <w:rFonts w:ascii="Arial" w:eastAsia="Arial" w:hAnsi="Arial" w:cs="Arial"/>
+          <w:bCs/>
+          <w:color w:val="000000"/>
+          <w:sz w:val="24"/>
+          <w:szCs w:val="24"/>
+        </w:rPr>
+        <w:t xml:space="preserve">Trabalhadores Envolvidos: </w:t>
+      </w:r>
+      <w:r>
+        <w:rPr>
+          <w:rFonts w:ascii="Times New Roman" w:eastAsia="Times New Roman" w:hAnsi="Times New Roman" w:cs="Times New Roman"/>
+          <w:color w:val="000000"/>
+          <w:sz w:val="24"/>
+          <w:szCs w:val="24"/>
+        </w:rPr>
+        <w:t>Secretaria.</w:t>
+      </w:r>
+    </w:p>
+    <w:p>
+      <w:pPr>
+        <w:spacing w:after="0" w:line="240" w:lineRule="auto"/>
+        <w:jc w:val="both"/>
+        <w:rPr>
+          <w:rFonts w:ascii="Times New Roman" w:eastAsia="Times New Roman" w:hAnsi="Times New Roman" w:cs="Times New Roman"/>
+          <w:sz w:val="24"/>
+          <w:szCs w:val="24"/>
         </w:rPr>
       </w:pPr>
     </w:p>
@@ -622,20 +772,24 @@
       <w:pPr>
         <w:numPr>
           <w:ilvl w:val="0"/>
-          <w:numId w:val="2"/>
+          <w:numId w:val="11"/>
         </w:numPr>
-        <w:spacing w:after="0" w:line="276" w:lineRule="auto"/>
-        <w:rPr>
-          <w:rFonts w:ascii="Arial" w:eastAsia="Arial" w:hAnsi="Arial" w:cs="Arial"/>
-          <w:sz w:val="20"/>
-          <w:szCs w:val="20"/>
-        </w:rPr>
-      </w:pPr>
-      <w:r>
-        <w:rPr>
-          <w:rFonts w:ascii="Arial" w:eastAsia="Arial" w:hAnsi="Arial" w:cs="Arial"/>
-          <w:sz w:val="20"/>
-          <w:szCs w:val="20"/>
+        <w:spacing w:after="0" w:line="240" w:lineRule="auto"/>
+        <w:jc w:val="both"/>
+        <w:textAlignment w:val="baseline"/>
+        <w:rPr>
+          <w:rFonts w:ascii="Times New Roman" w:eastAsia="Times New Roman" w:hAnsi="Times New Roman" w:cs="Times New Roman"/>
+          <w:color w:val="000000"/>
+          <w:sz w:val="24"/>
+          <w:szCs w:val="24"/>
+        </w:rPr>
+      </w:pPr>
+      <w:r>
+        <w:rPr>
+          <w:rFonts w:ascii="Times New Roman" w:eastAsia="Times New Roman" w:hAnsi="Times New Roman" w:cs="Times New Roman"/>
+          <w:color w:val="000000"/>
+          <w:sz w:val="24"/>
+          <w:szCs w:val="24"/>
         </w:rPr>
         <w:t>Recebe o extrato de pagamento do boleto.</w:t>
       </w:r>
@@ -644,140 +798,621 @@
       <w:pPr>
         <w:numPr>
           <w:ilvl w:val="0"/>
-          <w:numId w:val="2"/>
+          <w:numId w:val="11"/>
         </w:numPr>
-        <w:spacing w:after="0" w:line="276" w:lineRule="auto"/>
-        <w:rPr>
-          <w:rFonts w:ascii="Arial" w:eastAsia="Arial" w:hAnsi="Arial" w:cs="Arial"/>
-          <w:sz w:val="20"/>
-          <w:szCs w:val="20"/>
-        </w:rPr>
-      </w:pPr>
-      <w:r>
-        <w:rPr>
-          <w:rFonts w:ascii="Arial" w:eastAsia="Arial" w:hAnsi="Arial" w:cs="Arial"/>
-          <w:sz w:val="20"/>
-          <w:szCs w:val="20"/>
-        </w:rPr>
-        <w:t>Verifica se o pagamento da cobrança foi efetuado.</w:t>
+        <w:spacing w:after="0" w:line="240" w:lineRule="auto"/>
+        <w:jc w:val="both"/>
+        <w:textAlignment w:val="baseline"/>
+        <w:rPr>
+          <w:rFonts w:ascii="Times New Roman" w:eastAsia="Times New Roman" w:hAnsi="Times New Roman" w:cs="Times New Roman"/>
+          <w:color w:val="000000"/>
+          <w:sz w:val="24"/>
+          <w:szCs w:val="24"/>
+        </w:rPr>
+      </w:pPr>
+      <w:r>
+        <w:rPr>
+          <w:rFonts w:ascii="Times New Roman" w:eastAsia="Times New Roman" w:hAnsi="Times New Roman" w:cs="Times New Roman"/>
+          <w:color w:val="000000"/>
+          <w:sz w:val="24"/>
+          <w:szCs w:val="24"/>
+        </w:rPr>
+        <w:t>Verifica se o pagamento da mensalidade foi efetuado.</w:t>
       </w:r>
     </w:p>
     <w:p>
       <w:pPr>
         <w:numPr>
           <w:ilvl w:val="1"/>
-          <w:numId w:val="2"/>
+          <w:numId w:val="11"/>
         </w:numPr>
-        <w:spacing w:after="0" w:line="276" w:lineRule="auto"/>
-        <w:rPr>
-          <w:rFonts w:ascii="Arial" w:eastAsia="Arial" w:hAnsi="Arial" w:cs="Arial"/>
-          <w:sz w:val="20"/>
-          <w:szCs w:val="20"/>
-        </w:rPr>
-      </w:pPr>
-      <w:r>
-        <w:rPr>
-          <w:rFonts w:ascii="Arial" w:eastAsia="Arial" w:hAnsi="Arial" w:cs="Arial"/>
-          <w:sz w:val="20"/>
-          <w:szCs w:val="20"/>
-        </w:rPr>
-        <w:t xml:space="preserve"> Mediante ao pagamento confirmado:</w:t>
-      </w:r>
-      <w:r>
-        <w:rPr>
-          <w:rFonts w:ascii="Arial" w:eastAsia="Arial" w:hAnsi="Arial" w:cs="Arial"/>
-          <w:sz w:val="20"/>
-          <w:szCs w:val="20"/>
-        </w:rPr>
-        <w:br/>
-        <w:t>-Altera o estado da matrícula para ativa.</w:t>
-      </w:r>
-    </w:p>
-    <w:p>
-      <w:pPr>
-        <w:spacing w:after="0" w:line="276" w:lineRule="auto"/>
-        <w:ind w:left="1440"/>
-        <w:rPr>
-          <w:rFonts w:ascii="Arial" w:eastAsia="Arial" w:hAnsi="Arial" w:cs="Arial"/>
-          <w:sz w:val="20"/>
-          <w:szCs w:val="20"/>
-        </w:rPr>
-      </w:pPr>
-      <w:r>
-        <w:rPr>
-          <w:rFonts w:ascii="Arial" w:eastAsia="Arial" w:hAnsi="Arial" w:cs="Arial"/>
-          <w:sz w:val="20"/>
-          <w:szCs w:val="20"/>
-        </w:rPr>
-        <w:t>-Insere aluno na turma referente ao curso matricu</w:t>
-      </w:r>
-      <w:r>
-        <w:rPr>
-          <w:rFonts w:ascii="Arial" w:eastAsia="Arial" w:hAnsi="Arial" w:cs="Arial"/>
-          <w:sz w:val="20"/>
-          <w:szCs w:val="20"/>
-        </w:rPr>
-        <w:t>lado.</w:t>
+        <w:spacing w:after="0" w:line="240" w:lineRule="auto"/>
+        <w:jc w:val="both"/>
+        <w:textAlignment w:val="baseline"/>
+        <w:rPr>
+          <w:rFonts w:ascii="Times New Roman" w:eastAsia="Times New Roman" w:hAnsi="Times New Roman" w:cs="Times New Roman"/>
+          <w:color w:val="000000"/>
+          <w:sz w:val="24"/>
+          <w:szCs w:val="24"/>
+        </w:rPr>
+      </w:pPr>
+      <w:r>
+        <w:rPr>
+          <w:rFonts w:ascii="Times New Roman" w:eastAsia="Times New Roman" w:hAnsi="Times New Roman" w:cs="Times New Roman"/>
+          <w:color w:val="000000"/>
+          <w:sz w:val="24"/>
+          <w:szCs w:val="24"/>
+        </w:rPr>
+        <w:t>Se o pagamento da primeira mensalidade for confirmado:</w:t>
+      </w:r>
+    </w:p>
+    <w:p>
+      <w:pPr>
+        <w:numPr>
+          <w:ilvl w:val="2"/>
+          <w:numId w:val="11"/>
+        </w:numPr>
+        <w:spacing w:after="0" w:line="240" w:lineRule="auto"/>
+        <w:jc w:val="both"/>
+        <w:textAlignment w:val="baseline"/>
+        <w:rPr>
+          <w:rFonts w:ascii="Times New Roman" w:eastAsia="Times New Roman" w:hAnsi="Times New Roman" w:cs="Times New Roman"/>
+          <w:color w:val="000000"/>
+          <w:sz w:val="24"/>
+          <w:szCs w:val="24"/>
+        </w:rPr>
+      </w:pPr>
+      <w:r>
+        <w:rPr>
+          <w:rFonts w:ascii="Times New Roman" w:eastAsia="Times New Roman" w:hAnsi="Times New Roman" w:cs="Times New Roman"/>
+          <w:color w:val="000000"/>
+          <w:sz w:val="24"/>
+          <w:szCs w:val="24"/>
+        </w:rPr>
+        <w:t>Altera o estado da matrícula para ativa</w:t>
+      </w:r>
+    </w:p>
+    <w:p>
+      <w:pPr>
+        <w:numPr>
+          <w:ilvl w:val="2"/>
+          <w:numId w:val="11"/>
+        </w:numPr>
+        <w:spacing w:after="0" w:line="240" w:lineRule="auto"/>
+        <w:jc w:val="both"/>
+        <w:textAlignment w:val="baseline"/>
+        <w:rPr>
+          <w:rFonts w:ascii="Times New Roman" w:eastAsia="Times New Roman" w:hAnsi="Times New Roman" w:cs="Times New Roman"/>
+          <w:color w:val="000000"/>
+          <w:sz w:val="24"/>
+          <w:szCs w:val="24"/>
+        </w:rPr>
+      </w:pPr>
+      <w:r>
+        <w:rPr>
+          <w:rFonts w:ascii="Times New Roman" w:eastAsia="Times New Roman" w:hAnsi="Times New Roman" w:cs="Times New Roman"/>
+          <w:color w:val="000000"/>
+          <w:sz w:val="24"/>
+          <w:szCs w:val="24"/>
+        </w:rPr>
+        <w:t>Insere aluno na turma referente ao curso matriculado</w:t>
       </w:r>
     </w:p>
     <w:p>
       <w:pPr>
         <w:numPr>
           <w:ilvl w:val="1"/>
-          <w:numId w:val="2"/>
+          <w:numId w:val="11"/>
         </w:numPr>
-        <w:spacing w:after="0" w:line="276" w:lineRule="auto"/>
-        <w:rPr>
-          <w:rFonts w:ascii="Arial" w:eastAsia="Arial" w:hAnsi="Arial" w:cs="Arial"/>
-          <w:sz w:val="20"/>
-          <w:szCs w:val="20"/>
-        </w:rPr>
-      </w:pPr>
-      <w:r>
-        <w:rPr>
-          <w:rFonts w:ascii="Arial" w:eastAsia="Arial" w:hAnsi="Arial" w:cs="Arial"/>
-          <w:sz w:val="20"/>
-          <w:szCs w:val="20"/>
-        </w:rPr>
-        <w:t xml:space="preserve"> Mediante ao pagamento não confirmado:</w:t>
-      </w:r>
-      <w:r>
-        <w:rPr>
-          <w:rFonts w:ascii="Arial" w:eastAsia="Arial" w:hAnsi="Arial" w:cs="Arial"/>
-          <w:sz w:val="20"/>
-          <w:szCs w:val="20"/>
-        </w:rPr>
-        <w:br/>
-        <w:t>-Altera o estado da matrícula para cancelada.</w:t>
-      </w:r>
-    </w:p>
-    <w:p>
-      <w:pPr>
-        <w:spacing w:after="0" w:line="276" w:lineRule="auto"/>
-        <w:rPr>
-          <w:rFonts w:ascii="Arial" w:eastAsia="Arial" w:hAnsi="Arial" w:cs="Arial"/>
-          <w:sz w:val="20"/>
-          <w:szCs w:val="20"/>
-        </w:rPr>
-      </w:pPr>
-      <w:r>
-        <w:rPr>
-          <w:rFonts w:ascii="Arial" w:eastAsia="Arial" w:hAnsi="Arial" w:cs="Arial"/>
-          <w:sz w:val="20"/>
-          <w:szCs w:val="20"/>
+        <w:spacing w:after="0" w:line="240" w:lineRule="auto"/>
+        <w:jc w:val="both"/>
+        <w:textAlignment w:val="baseline"/>
+        <w:rPr>
+          <w:rFonts w:ascii="Times New Roman" w:eastAsia="Times New Roman" w:hAnsi="Times New Roman" w:cs="Times New Roman"/>
+          <w:color w:val="000000"/>
+          <w:sz w:val="24"/>
+          <w:szCs w:val="24"/>
+        </w:rPr>
+      </w:pPr>
+      <w:r>
+        <w:rPr>
+          <w:rFonts w:ascii="Times New Roman" w:eastAsia="Times New Roman" w:hAnsi="Times New Roman" w:cs="Times New Roman"/>
+          <w:color w:val="000000"/>
+          <w:sz w:val="24"/>
+          <w:szCs w:val="24"/>
+        </w:rPr>
+        <w:t>Se o pagamento da primeira mensalidade não for confirmado:</w:t>
+      </w:r>
+    </w:p>
+    <w:p>
+      <w:pPr>
+        <w:numPr>
+          <w:ilvl w:val="2"/>
+          <w:numId w:val="11"/>
+        </w:numPr>
+        <w:spacing w:after="0" w:line="240" w:lineRule="auto"/>
+        <w:jc w:val="both"/>
+        <w:textAlignment w:val="baseline"/>
+        <w:rPr>
+          <w:rFonts w:ascii="Times New Roman" w:eastAsia="Times New Roman" w:hAnsi="Times New Roman" w:cs="Times New Roman"/>
+          <w:color w:val="000000"/>
+          <w:sz w:val="24"/>
+          <w:szCs w:val="24"/>
+        </w:rPr>
+      </w:pPr>
+      <w:r>
+        <w:rPr>
+          <w:rFonts w:ascii="Times New Roman" w:eastAsia="Times New Roman" w:hAnsi="Times New Roman" w:cs="Times New Roman"/>
+          <w:color w:val="000000"/>
+          <w:sz w:val="24"/>
+          <w:szCs w:val="24"/>
+        </w:rPr>
+        <w:t>Se for a 4ª tentativa:</w:t>
+      </w:r>
+    </w:p>
+    <w:p>
+      <w:pPr>
+        <w:numPr>
+          <w:ilvl w:val="0"/>
+          <w:numId w:val="12"/>
+        </w:numPr>
+        <w:spacing w:after="0" w:line="240" w:lineRule="auto"/>
+        <w:ind w:left="2880"/>
+        <w:jc w:val="both"/>
+        <w:textAlignment w:val="baseline"/>
+        <w:rPr>
+          <w:rFonts w:ascii="Times New Roman" w:eastAsia="Times New Roman" w:hAnsi="Times New Roman" w:cs="Times New Roman"/>
+          <w:color w:val="000000"/>
+          <w:sz w:val="24"/>
+          <w:szCs w:val="24"/>
+        </w:rPr>
+      </w:pPr>
+      <w:r>
+        <w:rPr>
+          <w:rFonts w:ascii="Times New Roman" w:eastAsia="Times New Roman" w:hAnsi="Times New Roman" w:cs="Times New Roman"/>
+          <w:color w:val="000000"/>
+          <w:sz w:val="24"/>
+          <w:szCs w:val="24"/>
+        </w:rPr>
+        <w:t>Cancela a matrícula.</w:t>
+      </w:r>
+    </w:p>
+    <w:p>
+      <w:pPr>
+        <w:numPr>
+          <w:ilvl w:val="2"/>
+          <w:numId w:val="13"/>
+        </w:numPr>
+        <w:spacing w:after="0" w:line="240" w:lineRule="auto"/>
+        <w:jc w:val="both"/>
+        <w:textAlignment w:val="baseline"/>
+        <w:rPr>
+          <w:rFonts w:ascii="Times New Roman" w:eastAsia="Times New Roman" w:hAnsi="Times New Roman" w:cs="Times New Roman"/>
+          <w:color w:val="000000"/>
+          <w:sz w:val="24"/>
+          <w:szCs w:val="24"/>
+        </w:rPr>
+      </w:pPr>
+      <w:r>
+        <w:rPr>
+          <w:rFonts w:ascii="Times New Roman" w:eastAsia="Times New Roman" w:hAnsi="Times New Roman" w:cs="Times New Roman"/>
+          <w:color w:val="000000"/>
+          <w:sz w:val="24"/>
+          <w:szCs w:val="24"/>
+        </w:rPr>
+        <w:t>Se for a 1ª a 3ª tentativa:</w:t>
+      </w:r>
+    </w:p>
+    <w:p>
+      <w:pPr>
+        <w:numPr>
+          <w:ilvl w:val="0"/>
+          <w:numId w:val="14"/>
+        </w:numPr>
+        <w:spacing w:after="0" w:line="240" w:lineRule="auto"/>
+        <w:ind w:left="2880"/>
+        <w:jc w:val="both"/>
+        <w:textAlignment w:val="baseline"/>
+        <w:rPr>
+          <w:rFonts w:ascii="Times New Roman" w:eastAsia="Times New Roman" w:hAnsi="Times New Roman" w:cs="Times New Roman"/>
+          <w:color w:val="000000"/>
+          <w:sz w:val="24"/>
+          <w:szCs w:val="24"/>
+        </w:rPr>
+      </w:pPr>
+      <w:r>
+        <w:rPr>
+          <w:rFonts w:ascii="Times New Roman" w:eastAsia="Times New Roman" w:hAnsi="Times New Roman" w:cs="Times New Roman"/>
+          <w:color w:val="000000"/>
+          <w:sz w:val="24"/>
+          <w:szCs w:val="24"/>
+        </w:rPr>
+        <w:t>Disponibiliza na turma, a vaga previamente reservada.</w:t>
+      </w:r>
+    </w:p>
+    <w:p>
+      <w:pPr>
+        <w:numPr>
+          <w:ilvl w:val="0"/>
+          <w:numId w:val="14"/>
+        </w:numPr>
+        <w:spacing w:after="0" w:line="240" w:lineRule="auto"/>
+        <w:ind w:left="2880"/>
+        <w:jc w:val="both"/>
+        <w:textAlignment w:val="baseline"/>
+        <w:rPr>
+          <w:rFonts w:ascii="Times New Roman" w:eastAsia="Times New Roman" w:hAnsi="Times New Roman" w:cs="Times New Roman"/>
+          <w:color w:val="000000"/>
+          <w:sz w:val="24"/>
+          <w:szCs w:val="24"/>
+        </w:rPr>
+      </w:pPr>
+      <w:r>
+        <w:rPr>
+          <w:rFonts w:ascii="Times New Roman" w:eastAsia="Times New Roman" w:hAnsi="Times New Roman" w:cs="Times New Roman"/>
+          <w:color w:val="000000"/>
+          <w:sz w:val="24"/>
+          <w:szCs w:val="24"/>
+        </w:rPr>
+        <w:t>Altera o estado da matrícula para não paga.</w:t>
+      </w:r>
+    </w:p>
+    <w:p>
+      <w:pPr>
+        <w:spacing w:after="0" w:line="240" w:lineRule="auto"/>
+        <w:jc w:val="both"/>
+        <w:rPr>
+          <w:rFonts w:ascii="Times New Roman" w:eastAsia="Times New Roman" w:hAnsi="Times New Roman" w:cs="Times New Roman"/>
+          <w:sz w:val="24"/>
+          <w:szCs w:val="24"/>
+        </w:rPr>
+      </w:pPr>
+      <w:r>
+        <w:rPr>
+          <w:rFonts w:ascii="Arial" w:eastAsia="Times New Roman" w:hAnsi="Arial" w:cs="Arial"/>
+          <w:color w:val="000000"/>
+          <w:sz w:val="24"/>
+          <w:szCs w:val="24"/>
         </w:rPr>
         <w:tab/>
       </w:r>
-      <w:r>
-        <w:rPr>
-          <w:rFonts w:ascii="Arial" w:eastAsia="Arial" w:hAnsi="Arial" w:cs="Arial"/>
-          <w:sz w:val="20"/>
-          <w:szCs w:val="20"/>
-        </w:rPr>
-        <w:tab/>
-        <w:t>-Disponibiliza na turma, a vaga previamente reservada.</w:t>
-      </w:r>
-    </w:p>
+    </w:p>
+    <w:p>
+      <w:pPr>
+        <w:spacing w:after="0" w:line="240" w:lineRule="auto"/>
+        <w:jc w:val="both"/>
+        <w:rPr>
+          <w:rFonts w:ascii="Times New Roman" w:eastAsia="Times New Roman" w:hAnsi="Times New Roman" w:cs="Times New Roman"/>
+          <w:sz w:val="24"/>
+          <w:szCs w:val="24"/>
+        </w:rPr>
+      </w:pPr>
+    </w:p>
+    <w:p>
+      <w:pPr>
+        <w:spacing w:after="0" w:line="240" w:lineRule="auto"/>
+        <w:jc w:val="both"/>
+        <w:rPr>
+          <w:rFonts w:ascii="Times New Roman" w:eastAsia="Times New Roman" w:hAnsi="Times New Roman" w:cs="Times New Roman"/>
+          <w:sz w:val="24"/>
+          <w:szCs w:val="24"/>
+        </w:rPr>
+      </w:pPr>
+      <w:r>
+        <w:rPr>
+          <w:rFonts w:ascii="Times New Roman" w:eastAsia="Times New Roman" w:hAnsi="Times New Roman" w:cs="Times New Roman"/>
+          <w:b/>
+          <w:bCs/>
+          <w:color w:val="000000"/>
+          <w:sz w:val="24"/>
+          <w:szCs w:val="24"/>
+        </w:rPr>
+        <w:t>Contatar Aluno.</w:t>
+      </w:r>
+    </w:p>
+    <w:p>
+      <w:pPr>
+        <w:spacing w:after="0" w:line="240" w:lineRule="auto"/>
+        <w:jc w:val="both"/>
+        <w:rPr>
+          <w:rFonts w:ascii="Times New Roman" w:eastAsia="Times New Roman" w:hAnsi="Times New Roman" w:cs="Times New Roman"/>
+          <w:sz w:val="24"/>
+          <w:szCs w:val="24"/>
+        </w:rPr>
+      </w:pPr>
+      <w:r>
+        <w:rPr>
+          <w:rFonts w:ascii="Times New Roman" w:eastAsia="Times New Roman" w:hAnsi="Times New Roman" w:cs="Times New Roman"/>
+          <w:b/>
+          <w:bCs/>
+          <w:color w:val="000000"/>
+          <w:sz w:val="24"/>
+          <w:szCs w:val="24"/>
+        </w:rPr>
+        <w:t xml:space="preserve">Evento: </w:t>
+      </w:r>
+      <w:r>
+        <w:rPr>
+          <w:rFonts w:ascii="Times New Roman" w:eastAsia="Times New Roman" w:hAnsi="Times New Roman" w:cs="Times New Roman"/>
+          <w:color w:val="000000"/>
+          <w:sz w:val="24"/>
+          <w:szCs w:val="24"/>
+        </w:rPr>
+        <w:t>Secretaria trata falta do pagamento da primeira mensalidade</w:t>
+      </w:r>
+    </w:p>
+    <w:p>
+      <w:pPr>
+        <w:spacing w:after="0" w:line="240" w:lineRule="auto"/>
+        <w:jc w:val="both"/>
+        <w:rPr>
+          <w:rFonts w:ascii="Times New Roman" w:eastAsia="Times New Roman" w:hAnsi="Times New Roman" w:cs="Times New Roman"/>
+          <w:sz w:val="24"/>
+          <w:szCs w:val="24"/>
+        </w:rPr>
+      </w:pPr>
+      <w:r>
+        <w:rPr>
+          <w:rFonts w:ascii="Times New Roman" w:eastAsia="Times New Roman" w:hAnsi="Times New Roman" w:cs="Times New Roman"/>
+          <w:b/>
+          <w:bCs/>
+          <w:color w:val="000000"/>
+          <w:sz w:val="24"/>
+          <w:szCs w:val="24"/>
+        </w:rPr>
+        <w:t xml:space="preserve">Objetivo: </w:t>
+      </w:r>
+      <w:r>
+        <w:rPr>
+          <w:rFonts w:ascii="Times New Roman" w:eastAsia="Times New Roman" w:hAnsi="Times New Roman" w:cs="Times New Roman"/>
+          <w:color w:val="000000"/>
+          <w:sz w:val="24"/>
+          <w:szCs w:val="24"/>
+        </w:rPr>
+        <w:t>Tratar inadimplência</w:t>
+      </w:r>
+    </w:p>
+    <w:p>
+      <w:pPr>
+        <w:spacing w:after="0" w:line="240" w:lineRule="auto"/>
+        <w:jc w:val="both"/>
+        <w:rPr>
+          <w:rFonts w:ascii="Times New Roman" w:eastAsia="Times New Roman" w:hAnsi="Times New Roman" w:cs="Times New Roman"/>
+          <w:sz w:val="24"/>
+          <w:szCs w:val="24"/>
+        </w:rPr>
+      </w:pPr>
+      <w:r>
+        <w:rPr>
+          <w:rFonts w:ascii="Times New Roman" w:eastAsia="Times New Roman" w:hAnsi="Times New Roman" w:cs="Times New Roman"/>
+          <w:b/>
+          <w:bCs/>
+          <w:color w:val="000000"/>
+          <w:sz w:val="24"/>
+          <w:szCs w:val="24"/>
+        </w:rPr>
+        <w:t xml:space="preserve">Trabalhadores Envolvidos: </w:t>
+      </w:r>
+      <w:r>
+        <w:rPr>
+          <w:rFonts w:ascii="Times New Roman" w:eastAsia="Times New Roman" w:hAnsi="Times New Roman" w:cs="Times New Roman"/>
+          <w:color w:val="000000"/>
+          <w:sz w:val="24"/>
+          <w:szCs w:val="24"/>
+        </w:rPr>
+        <w:t>Secretaria.</w:t>
+      </w:r>
+    </w:p>
+    <w:p>
+      <w:pPr>
+        <w:numPr>
+          <w:ilvl w:val="0"/>
+          <w:numId w:val="15"/>
+        </w:numPr>
+        <w:spacing w:after="0" w:line="240" w:lineRule="auto"/>
+        <w:jc w:val="both"/>
+        <w:textAlignment w:val="baseline"/>
+        <w:rPr>
+          <w:rFonts w:ascii="Times New Roman" w:eastAsia="Times New Roman" w:hAnsi="Times New Roman" w:cs="Times New Roman"/>
+          <w:color w:val="000000"/>
+          <w:sz w:val="24"/>
+          <w:szCs w:val="24"/>
+        </w:rPr>
+      </w:pPr>
+      <w:r>
+        <w:rPr>
+          <w:rFonts w:ascii="Times New Roman" w:eastAsia="Times New Roman" w:hAnsi="Times New Roman" w:cs="Times New Roman"/>
+          <w:color w:val="000000"/>
+          <w:sz w:val="24"/>
+          <w:szCs w:val="24"/>
+        </w:rPr>
+        <w:t>Solicita posicionamento do aluno referente a falta do pagamento:</w:t>
+      </w:r>
+    </w:p>
+    <w:p>
+      <w:pPr>
+        <w:numPr>
+          <w:ilvl w:val="1"/>
+          <w:numId w:val="15"/>
+        </w:numPr>
+        <w:spacing w:after="0" w:line="240" w:lineRule="auto"/>
+        <w:jc w:val="both"/>
+        <w:textAlignment w:val="baseline"/>
+        <w:rPr>
+          <w:rFonts w:ascii="Times New Roman" w:eastAsia="Times New Roman" w:hAnsi="Times New Roman" w:cs="Times New Roman"/>
+          <w:color w:val="000000"/>
+          <w:sz w:val="24"/>
+          <w:szCs w:val="24"/>
+        </w:rPr>
+      </w:pPr>
+      <w:r>
+        <w:rPr>
+          <w:rFonts w:ascii="Times New Roman" w:eastAsia="Times New Roman" w:hAnsi="Times New Roman" w:cs="Times New Roman"/>
+          <w:color w:val="000000"/>
+          <w:sz w:val="24"/>
+          <w:szCs w:val="24"/>
+        </w:rPr>
+        <w:t>Se o aluno informa desistência:</w:t>
+      </w:r>
+    </w:p>
+    <w:p>
+      <w:pPr>
+        <w:numPr>
+          <w:ilvl w:val="2"/>
+          <w:numId w:val="15"/>
+        </w:numPr>
+        <w:spacing w:after="0" w:line="240" w:lineRule="auto"/>
+        <w:jc w:val="both"/>
+        <w:textAlignment w:val="baseline"/>
+        <w:rPr>
+          <w:rFonts w:ascii="Times New Roman" w:eastAsia="Times New Roman" w:hAnsi="Times New Roman" w:cs="Times New Roman"/>
+          <w:color w:val="000000"/>
+          <w:sz w:val="24"/>
+          <w:szCs w:val="24"/>
+        </w:rPr>
+      </w:pPr>
+      <w:r>
+        <w:rPr>
+          <w:rFonts w:ascii="Times New Roman" w:eastAsia="Times New Roman" w:hAnsi="Times New Roman" w:cs="Times New Roman"/>
+          <w:color w:val="000000"/>
+          <w:sz w:val="24"/>
+          <w:szCs w:val="24"/>
+        </w:rPr>
+        <w:t>Cancela a matrícula.</w:t>
+      </w:r>
+    </w:p>
+    <w:p>
+      <w:pPr>
+        <w:numPr>
+          <w:ilvl w:val="2"/>
+          <w:numId w:val="15"/>
+        </w:numPr>
+        <w:spacing w:after="0" w:line="240" w:lineRule="auto"/>
+        <w:jc w:val="both"/>
+        <w:textAlignment w:val="baseline"/>
+        <w:rPr>
+          <w:rFonts w:ascii="Times New Roman" w:eastAsia="Times New Roman" w:hAnsi="Times New Roman" w:cs="Times New Roman"/>
+          <w:color w:val="000000"/>
+          <w:sz w:val="24"/>
+          <w:szCs w:val="24"/>
+        </w:rPr>
+      </w:pPr>
+      <w:r>
+        <w:rPr>
+          <w:rFonts w:ascii="Times New Roman" w:eastAsia="Times New Roman" w:hAnsi="Times New Roman" w:cs="Times New Roman"/>
+          <w:color w:val="000000"/>
+          <w:sz w:val="24"/>
+          <w:szCs w:val="24"/>
+        </w:rPr>
+        <w:t>Remove cobrança dos recebíveis.</w:t>
+      </w:r>
+    </w:p>
+    <w:p>
+      <w:pPr>
+        <w:numPr>
+          <w:ilvl w:val="2"/>
+          <w:numId w:val="15"/>
+        </w:numPr>
+        <w:spacing w:after="0" w:line="240" w:lineRule="auto"/>
+        <w:jc w:val="both"/>
+        <w:textAlignment w:val="baseline"/>
+        <w:rPr>
+          <w:rFonts w:ascii="Times New Roman" w:eastAsia="Times New Roman" w:hAnsi="Times New Roman" w:cs="Times New Roman"/>
+          <w:color w:val="000000"/>
+          <w:sz w:val="24"/>
+          <w:szCs w:val="24"/>
+        </w:rPr>
+      </w:pPr>
+      <w:r>
+        <w:rPr>
+          <w:rFonts w:ascii="Times New Roman" w:eastAsia="Times New Roman" w:hAnsi="Times New Roman" w:cs="Times New Roman"/>
+          <w:color w:val="000000"/>
+          <w:sz w:val="24"/>
+          <w:szCs w:val="24"/>
+        </w:rPr>
+        <w:t>Muda estado do aluno para inativo.</w:t>
+      </w:r>
+    </w:p>
+    <w:p>
+      <w:pPr>
+        <w:numPr>
+          <w:ilvl w:val="1"/>
+          <w:numId w:val="15"/>
+        </w:numPr>
+        <w:spacing w:after="0" w:line="240" w:lineRule="auto"/>
+        <w:jc w:val="both"/>
+        <w:textAlignment w:val="baseline"/>
+        <w:rPr>
+          <w:rFonts w:ascii="Times New Roman" w:eastAsia="Times New Roman" w:hAnsi="Times New Roman" w:cs="Times New Roman"/>
+          <w:color w:val="000000"/>
+          <w:sz w:val="24"/>
+          <w:szCs w:val="24"/>
+        </w:rPr>
+      </w:pPr>
+      <w:r>
+        <w:rPr>
+          <w:rFonts w:ascii="Times New Roman" w:eastAsia="Times New Roman" w:hAnsi="Times New Roman" w:cs="Times New Roman"/>
+          <w:color w:val="000000"/>
+          <w:sz w:val="24"/>
+          <w:szCs w:val="24"/>
+        </w:rPr>
+        <w:lastRenderedPageBreak/>
+        <w:t>Se o aluno informa não desistência:</w:t>
+      </w:r>
+    </w:p>
+    <w:p>
+      <w:pPr>
+        <w:numPr>
+          <w:ilvl w:val="2"/>
+          <w:numId w:val="15"/>
+        </w:numPr>
+        <w:spacing w:after="0" w:line="240" w:lineRule="auto"/>
+        <w:jc w:val="both"/>
+        <w:textAlignment w:val="baseline"/>
+        <w:rPr>
+          <w:rFonts w:ascii="Times New Roman" w:eastAsia="Times New Roman" w:hAnsi="Times New Roman" w:cs="Times New Roman"/>
+          <w:color w:val="000000"/>
+          <w:sz w:val="24"/>
+          <w:szCs w:val="24"/>
+        </w:rPr>
+      </w:pPr>
+      <w:r>
+        <w:rPr>
+          <w:rFonts w:ascii="Times New Roman" w:eastAsia="Times New Roman" w:hAnsi="Times New Roman" w:cs="Times New Roman"/>
+          <w:color w:val="000000"/>
+          <w:sz w:val="24"/>
+          <w:szCs w:val="24"/>
+        </w:rPr>
+        <w:t>Atualiza recebíveis com uma nova data de vencimento.</w:t>
+      </w:r>
+    </w:p>
+    <w:p>
+      <w:pPr>
+        <w:numPr>
+          <w:ilvl w:val="2"/>
+          <w:numId w:val="15"/>
+        </w:numPr>
+        <w:spacing w:after="0" w:line="240" w:lineRule="auto"/>
+        <w:jc w:val="both"/>
+        <w:textAlignment w:val="baseline"/>
+        <w:rPr>
+          <w:rFonts w:ascii="Times New Roman" w:eastAsia="Times New Roman" w:hAnsi="Times New Roman" w:cs="Times New Roman"/>
+          <w:color w:val="000000"/>
+          <w:sz w:val="24"/>
+          <w:szCs w:val="24"/>
+        </w:rPr>
+      </w:pPr>
+      <w:r>
+        <w:rPr>
+          <w:rFonts w:ascii="Times New Roman" w:eastAsia="Times New Roman" w:hAnsi="Times New Roman" w:cs="Times New Roman"/>
+          <w:color w:val="000000"/>
+          <w:sz w:val="24"/>
+          <w:szCs w:val="24"/>
+        </w:rPr>
+        <w:t>Encaminha ao aluno o boleto atualizado.</w:t>
+      </w:r>
+    </w:p>
+    <w:p/>
     <w:sectPr>
       <w:pgSz w:w="11906" w:h="16838"/>
       <w:pgMar w:top="850" w:right="858" w:bottom="691" w:left="708" w:header="709" w:footer="709" w:gutter="0"/>
@@ -904,6 +1539,155 @@
     </w:lvl>
   </w:abstractNum>
   <w:abstractNum w:abstractNumId="1" w15:restartNumberingAfterBreak="0">
+    <w:nsid w:val="0A702990"/>
+    <w:multiLevelType w:val="multilevel"/>
+    <w:tmpl w:val="6DFA722E"/>
+    <w:lvl w:ilvl="0">
+      <w:start w:val="1"/>
+      <w:numFmt w:val="bullet"/>
+      <w:lvlText w:val=""/>
+      <w:lvlJc w:val="left"/>
+      <w:pPr>
+        <w:tabs>
+          <w:tab w:val="num" w:pos="720"/>
+        </w:tabs>
+        <w:ind w:left="720" w:hanging="360"/>
+      </w:pPr>
+      <w:rPr>
+        <w:rFonts w:ascii="Symbol" w:hAnsi="Symbol" w:hint="default"/>
+        <w:sz w:val="20"/>
+      </w:rPr>
+    </w:lvl>
+    <w:lvl w:ilvl="1">
+      <w:start w:val="1"/>
+      <w:numFmt w:val="bullet"/>
+      <w:lvlText w:val="o"/>
+      <w:lvlJc w:val="left"/>
+      <w:pPr>
+        <w:tabs>
+          <w:tab w:val="num" w:pos="1440"/>
+        </w:tabs>
+        <w:ind w:left="1440" w:hanging="360"/>
+      </w:pPr>
+      <w:rPr>
+        <w:rFonts w:ascii="Courier New" w:hAnsi="Courier New" w:hint="default"/>
+        <w:sz w:val="20"/>
+      </w:rPr>
+    </w:lvl>
+    <w:lvl w:ilvl="2" w:tentative="1">
+      <w:start w:val="1"/>
+      <w:numFmt w:val="bullet"/>
+      <w:lvlText w:val=""/>
+      <w:lvlJc w:val="left"/>
+      <w:pPr>
+        <w:tabs>
+          <w:tab w:val="num" w:pos="2160"/>
+        </w:tabs>
+        <w:ind w:left="2160" w:hanging="360"/>
+      </w:pPr>
+      <w:rPr>
+        <w:rFonts w:ascii="Wingdings" w:hAnsi="Wingdings" w:hint="default"/>
+        <w:sz w:val="20"/>
+      </w:rPr>
+    </w:lvl>
+    <w:lvl w:ilvl="3" w:tentative="1">
+      <w:start w:val="1"/>
+      <w:numFmt w:val="bullet"/>
+      <w:lvlText w:val=""/>
+      <w:lvlJc w:val="left"/>
+      <w:pPr>
+        <w:tabs>
+          <w:tab w:val="num" w:pos="2880"/>
+        </w:tabs>
+        <w:ind w:left="2880" w:hanging="360"/>
+      </w:pPr>
+      <w:rPr>
+        <w:rFonts w:ascii="Wingdings" w:hAnsi="Wingdings" w:hint="default"/>
+        <w:sz w:val="20"/>
+      </w:rPr>
+    </w:lvl>
+    <w:lvl w:ilvl="4" w:tentative="1">
+      <w:start w:val="1"/>
+      <w:numFmt w:val="bullet"/>
+      <w:lvlText w:val=""/>
+      <w:lvlJc w:val="left"/>
+      <w:pPr>
+        <w:tabs>
+          <w:tab w:val="num" w:pos="3600"/>
+        </w:tabs>
+        <w:ind w:left="3600" w:hanging="360"/>
+      </w:pPr>
+      <w:rPr>
+        <w:rFonts w:ascii="Wingdings" w:hAnsi="Wingdings" w:hint="default"/>
+        <w:sz w:val="20"/>
+      </w:rPr>
+    </w:lvl>
+    <w:lvl w:ilvl="5" w:tentative="1">
+      <w:start w:val="1"/>
+      <w:numFmt w:val="bullet"/>
+      <w:lvlText w:val=""/>
+      <w:lvlJc w:val="left"/>
+      <w:pPr>
+        <w:tabs>
+          <w:tab w:val="num" w:pos="4320"/>
+        </w:tabs>
+        <w:ind w:left="4320" w:hanging="360"/>
+      </w:pPr>
+      <w:rPr>
+        <w:rFonts w:ascii="Wingdings" w:hAnsi="Wingdings" w:hint="default"/>
+        <w:sz w:val="20"/>
+      </w:rPr>
+    </w:lvl>
+    <w:lvl w:ilvl="6" w:tentative="1">
+      <w:start w:val="1"/>
+      <w:numFmt w:val="bullet"/>
+      <w:lvlText w:val=""/>
+      <w:lvlJc w:val="left"/>
+      <w:pPr>
+        <w:tabs>
+          <w:tab w:val="num" w:pos="5040"/>
+        </w:tabs>
+        <w:ind w:left="5040" w:hanging="360"/>
+      </w:pPr>
+      <w:rPr>
+        <w:rFonts w:ascii="Wingdings" w:hAnsi="Wingdings" w:hint="default"/>
+        <w:sz w:val="20"/>
+      </w:rPr>
+    </w:lvl>
+    <w:lvl w:ilvl="7" w:tentative="1">
+      <w:start w:val="1"/>
+      <w:numFmt w:val="bullet"/>
+      <w:lvlText w:val=""/>
+      <w:lvlJc w:val="left"/>
+      <w:pPr>
+        <w:tabs>
+          <w:tab w:val="num" w:pos="5760"/>
+        </w:tabs>
+        <w:ind w:left="5760" w:hanging="360"/>
+      </w:pPr>
+      <w:rPr>
+        <w:rFonts w:ascii="Wingdings" w:hAnsi="Wingdings" w:hint="default"/>
+        <w:sz w:val="20"/>
+      </w:rPr>
+    </w:lvl>
+    <w:lvl w:ilvl="8" w:tentative="1">
+      <w:start w:val="1"/>
+      <w:numFmt w:val="bullet"/>
+      <w:lvlText w:val=""/>
+      <w:lvlJc w:val="left"/>
+      <w:pPr>
+        <w:tabs>
+          <w:tab w:val="num" w:pos="6480"/>
+        </w:tabs>
+        <w:ind w:left="6480" w:hanging="360"/>
+      </w:pPr>
+      <w:rPr>
+        <w:rFonts w:ascii="Wingdings" w:hAnsi="Wingdings" w:hint="default"/>
+        <w:sz w:val="20"/>
+      </w:rPr>
+    </w:lvl>
+  </w:abstractNum>
+  <w:abstractNum w:abstractNumId="2" w15:restartNumberingAfterBreak="0">
     <w:nsid w:val="145F35BF"/>
     <w:multiLevelType w:val="multilevel"/>
     <w:tmpl w:val="3DFA2F6E"/>
@@ -1016,7 +1800,603 @@
       </w:rPr>
     </w:lvl>
   </w:abstractNum>
-  <w:abstractNum w:abstractNumId="2" w15:restartNumberingAfterBreak="0">
+  <w:abstractNum w:abstractNumId="3" w15:restartNumberingAfterBreak="0">
+    <w:nsid w:val="196E3E83"/>
+    <w:multiLevelType w:val="multilevel"/>
+    <w:tmpl w:val="E8686F7C"/>
+    <w:lvl w:ilvl="0">
+      <w:start w:val="1"/>
+      <w:numFmt w:val="bullet"/>
+      <w:lvlText w:val=""/>
+      <w:lvlJc w:val="left"/>
+      <w:pPr>
+        <w:tabs>
+          <w:tab w:val="num" w:pos="720"/>
+        </w:tabs>
+        <w:ind w:left="720" w:hanging="360"/>
+      </w:pPr>
+      <w:rPr>
+        <w:rFonts w:ascii="Symbol" w:hAnsi="Symbol" w:hint="default"/>
+        <w:sz w:val="20"/>
+      </w:rPr>
+    </w:lvl>
+    <w:lvl w:ilvl="1">
+      <w:start w:val="1"/>
+      <w:numFmt w:val="bullet"/>
+      <w:lvlText w:val="o"/>
+      <w:lvlJc w:val="left"/>
+      <w:pPr>
+        <w:tabs>
+          <w:tab w:val="num" w:pos="1440"/>
+        </w:tabs>
+        <w:ind w:left="1440" w:hanging="360"/>
+      </w:pPr>
+      <w:rPr>
+        <w:rFonts w:ascii="Courier New" w:hAnsi="Courier New" w:hint="default"/>
+        <w:sz w:val="20"/>
+      </w:rPr>
+    </w:lvl>
+    <w:lvl w:ilvl="2">
+      <w:start w:val="1"/>
+      <w:numFmt w:val="bullet"/>
+      <w:lvlText w:val=""/>
+      <w:lvlJc w:val="left"/>
+      <w:pPr>
+        <w:tabs>
+          <w:tab w:val="num" w:pos="2160"/>
+        </w:tabs>
+        <w:ind w:left="2160" w:hanging="360"/>
+      </w:pPr>
+      <w:rPr>
+        <w:rFonts w:ascii="Wingdings" w:hAnsi="Wingdings" w:hint="default"/>
+        <w:sz w:val="20"/>
+      </w:rPr>
+    </w:lvl>
+    <w:lvl w:ilvl="3" w:tentative="1">
+      <w:start w:val="1"/>
+      <w:numFmt w:val="bullet"/>
+      <w:lvlText w:val=""/>
+      <w:lvlJc w:val="left"/>
+      <w:pPr>
+        <w:tabs>
+          <w:tab w:val="num" w:pos="2880"/>
+        </w:tabs>
+        <w:ind w:left="2880" w:hanging="360"/>
+      </w:pPr>
+      <w:rPr>
+        <w:rFonts w:ascii="Wingdings" w:hAnsi="Wingdings" w:hint="default"/>
+        <w:sz w:val="20"/>
+      </w:rPr>
+    </w:lvl>
+    <w:lvl w:ilvl="4" w:tentative="1">
+      <w:start w:val="1"/>
+      <w:numFmt w:val="bullet"/>
+      <w:lvlText w:val=""/>
+      <w:lvlJc w:val="left"/>
+      <w:pPr>
+        <w:tabs>
+          <w:tab w:val="num" w:pos="3600"/>
+        </w:tabs>
+        <w:ind w:left="3600" w:hanging="360"/>
+      </w:pPr>
+      <w:rPr>
+        <w:rFonts w:ascii="Wingdings" w:hAnsi="Wingdings" w:hint="default"/>
+        <w:sz w:val="20"/>
+      </w:rPr>
+    </w:lvl>
+    <w:lvl w:ilvl="5" w:tentative="1">
+      <w:start w:val="1"/>
+      <w:numFmt w:val="bullet"/>
+      <w:lvlText w:val=""/>
+      <w:lvlJc w:val="left"/>
+      <w:pPr>
+        <w:tabs>
+          <w:tab w:val="num" w:pos="4320"/>
+        </w:tabs>
+        <w:ind w:left="4320" w:hanging="360"/>
+      </w:pPr>
+      <w:rPr>
+        <w:rFonts w:ascii="Wingdings" w:hAnsi="Wingdings" w:hint="default"/>
+        <w:sz w:val="20"/>
+      </w:rPr>
+    </w:lvl>
+    <w:lvl w:ilvl="6" w:tentative="1">
+      <w:start w:val="1"/>
+      <w:numFmt w:val="bullet"/>
+      <w:lvlText w:val=""/>
+      <w:lvlJc w:val="left"/>
+      <w:pPr>
+        <w:tabs>
+          <w:tab w:val="num" w:pos="5040"/>
+        </w:tabs>
+        <w:ind w:left="5040" w:hanging="360"/>
+      </w:pPr>
+      <w:rPr>
+        <w:rFonts w:ascii="Wingdings" w:hAnsi="Wingdings" w:hint="default"/>
+        <w:sz w:val="20"/>
+      </w:rPr>
+    </w:lvl>
+    <w:lvl w:ilvl="7" w:tentative="1">
+      <w:start w:val="1"/>
+      <w:numFmt w:val="bullet"/>
+      <w:lvlText w:val=""/>
+      <w:lvlJc w:val="left"/>
+      <w:pPr>
+        <w:tabs>
+          <w:tab w:val="num" w:pos="5760"/>
+        </w:tabs>
+        <w:ind w:left="5760" w:hanging="360"/>
+      </w:pPr>
+      <w:rPr>
+        <w:rFonts w:ascii="Wingdings" w:hAnsi="Wingdings" w:hint="default"/>
+        <w:sz w:val="20"/>
+      </w:rPr>
+    </w:lvl>
+    <w:lvl w:ilvl="8" w:tentative="1">
+      <w:start w:val="1"/>
+      <w:numFmt w:val="bullet"/>
+      <w:lvlText w:val=""/>
+      <w:lvlJc w:val="left"/>
+      <w:pPr>
+        <w:tabs>
+          <w:tab w:val="num" w:pos="6480"/>
+        </w:tabs>
+        <w:ind w:left="6480" w:hanging="360"/>
+      </w:pPr>
+      <w:rPr>
+        <w:rFonts w:ascii="Wingdings" w:hAnsi="Wingdings" w:hint="default"/>
+        <w:sz w:val="20"/>
+      </w:rPr>
+    </w:lvl>
+  </w:abstractNum>
+  <w:abstractNum w:abstractNumId="4" w15:restartNumberingAfterBreak="0">
+    <w:nsid w:val="20BE5809"/>
+    <w:multiLevelType w:val="multilevel"/>
+    <w:tmpl w:val="122A5C5C"/>
+    <w:lvl w:ilvl="0">
+      <w:start w:val="1"/>
+      <w:numFmt w:val="bullet"/>
+      <w:lvlText w:val=""/>
+      <w:lvlJc w:val="left"/>
+      <w:pPr>
+        <w:tabs>
+          <w:tab w:val="num" w:pos="720"/>
+        </w:tabs>
+        <w:ind w:left="720" w:hanging="360"/>
+      </w:pPr>
+      <w:rPr>
+        <w:rFonts w:ascii="Symbol" w:hAnsi="Symbol" w:hint="default"/>
+        <w:sz w:val="20"/>
+      </w:rPr>
+    </w:lvl>
+    <w:lvl w:ilvl="1" w:tentative="1">
+      <w:start w:val="1"/>
+      <w:numFmt w:val="bullet"/>
+      <w:lvlText w:val="o"/>
+      <w:lvlJc w:val="left"/>
+      <w:pPr>
+        <w:tabs>
+          <w:tab w:val="num" w:pos="1440"/>
+        </w:tabs>
+        <w:ind w:left="1440" w:hanging="360"/>
+      </w:pPr>
+      <w:rPr>
+        <w:rFonts w:ascii="Courier New" w:hAnsi="Courier New" w:hint="default"/>
+        <w:sz w:val="20"/>
+      </w:rPr>
+    </w:lvl>
+    <w:lvl w:ilvl="2" w:tentative="1">
+      <w:start w:val="1"/>
+      <w:numFmt w:val="bullet"/>
+      <w:lvlText w:val=""/>
+      <w:lvlJc w:val="left"/>
+      <w:pPr>
+        <w:tabs>
+          <w:tab w:val="num" w:pos="2160"/>
+        </w:tabs>
+        <w:ind w:left="2160" w:hanging="360"/>
+      </w:pPr>
+      <w:rPr>
+        <w:rFonts w:ascii="Wingdings" w:hAnsi="Wingdings" w:hint="default"/>
+        <w:sz w:val="20"/>
+      </w:rPr>
+    </w:lvl>
+    <w:lvl w:ilvl="3" w:tentative="1">
+      <w:start w:val="1"/>
+      <w:numFmt w:val="bullet"/>
+      <w:lvlText w:val=""/>
+      <w:lvlJc w:val="left"/>
+      <w:pPr>
+        <w:tabs>
+          <w:tab w:val="num" w:pos="2880"/>
+        </w:tabs>
+        <w:ind w:left="2880" w:hanging="360"/>
+      </w:pPr>
+      <w:rPr>
+        <w:rFonts w:ascii="Wingdings" w:hAnsi="Wingdings" w:hint="default"/>
+        <w:sz w:val="20"/>
+      </w:rPr>
+    </w:lvl>
+    <w:lvl w:ilvl="4" w:tentative="1">
+      <w:start w:val="1"/>
+      <w:numFmt w:val="bullet"/>
+      <w:lvlText w:val=""/>
+      <w:lvlJc w:val="left"/>
+      <w:pPr>
+        <w:tabs>
+          <w:tab w:val="num" w:pos="3600"/>
+        </w:tabs>
+        <w:ind w:left="3600" w:hanging="360"/>
+      </w:pPr>
+      <w:rPr>
+        <w:rFonts w:ascii="Wingdings" w:hAnsi="Wingdings" w:hint="default"/>
+        <w:sz w:val="20"/>
+      </w:rPr>
+    </w:lvl>
+    <w:lvl w:ilvl="5" w:tentative="1">
+      <w:start w:val="1"/>
+      <w:numFmt w:val="bullet"/>
+      <w:lvlText w:val=""/>
+      <w:lvlJc w:val="left"/>
+      <w:pPr>
+        <w:tabs>
+          <w:tab w:val="num" w:pos="4320"/>
+        </w:tabs>
+        <w:ind w:left="4320" w:hanging="360"/>
+      </w:pPr>
+      <w:rPr>
+        <w:rFonts w:ascii="Wingdings" w:hAnsi="Wingdings" w:hint="default"/>
+        <w:sz w:val="20"/>
+      </w:rPr>
+    </w:lvl>
+    <w:lvl w:ilvl="6" w:tentative="1">
+      <w:start w:val="1"/>
+      <w:numFmt w:val="bullet"/>
+      <w:lvlText w:val=""/>
+      <w:lvlJc w:val="left"/>
+      <w:pPr>
+        <w:tabs>
+          <w:tab w:val="num" w:pos="5040"/>
+        </w:tabs>
+        <w:ind w:left="5040" w:hanging="360"/>
+      </w:pPr>
+      <w:rPr>
+        <w:rFonts w:ascii="Wingdings" w:hAnsi="Wingdings" w:hint="default"/>
+        <w:sz w:val="20"/>
+      </w:rPr>
+    </w:lvl>
+    <w:lvl w:ilvl="7" w:tentative="1">
+      <w:start w:val="1"/>
+      <w:numFmt w:val="bullet"/>
+      <w:lvlText w:val=""/>
+      <w:lvlJc w:val="left"/>
+      <w:pPr>
+        <w:tabs>
+          <w:tab w:val="num" w:pos="5760"/>
+        </w:tabs>
+        <w:ind w:left="5760" w:hanging="360"/>
+      </w:pPr>
+      <w:rPr>
+        <w:rFonts w:ascii="Wingdings" w:hAnsi="Wingdings" w:hint="default"/>
+        <w:sz w:val="20"/>
+      </w:rPr>
+    </w:lvl>
+    <w:lvl w:ilvl="8" w:tentative="1">
+      <w:start w:val="1"/>
+      <w:numFmt w:val="bullet"/>
+      <w:lvlText w:val=""/>
+      <w:lvlJc w:val="left"/>
+      <w:pPr>
+        <w:tabs>
+          <w:tab w:val="num" w:pos="6480"/>
+        </w:tabs>
+        <w:ind w:left="6480" w:hanging="360"/>
+      </w:pPr>
+      <w:rPr>
+        <w:rFonts w:ascii="Wingdings" w:hAnsi="Wingdings" w:hint="default"/>
+        <w:sz w:val="20"/>
+      </w:rPr>
+    </w:lvl>
+  </w:abstractNum>
+  <w:abstractNum w:abstractNumId="5" w15:restartNumberingAfterBreak="0">
+    <w:nsid w:val="2E2C1AA1"/>
+    <w:multiLevelType w:val="multilevel"/>
+    <w:tmpl w:val="97564C3C"/>
+    <w:lvl w:ilvl="0">
+      <w:start w:val="1"/>
+      <w:numFmt w:val="bullet"/>
+      <w:lvlText w:val=""/>
+      <w:lvlJc w:val="left"/>
+      <w:pPr>
+        <w:tabs>
+          <w:tab w:val="num" w:pos="720"/>
+        </w:tabs>
+        <w:ind w:left="720" w:hanging="360"/>
+      </w:pPr>
+      <w:rPr>
+        <w:rFonts w:ascii="Symbol" w:hAnsi="Symbol" w:hint="default"/>
+        <w:sz w:val="20"/>
+      </w:rPr>
+    </w:lvl>
+    <w:lvl w:ilvl="1">
+      <w:start w:val="1"/>
+      <w:numFmt w:val="bullet"/>
+      <w:lvlText w:val="o"/>
+      <w:lvlJc w:val="left"/>
+      <w:pPr>
+        <w:tabs>
+          <w:tab w:val="num" w:pos="1440"/>
+        </w:tabs>
+        <w:ind w:left="1440" w:hanging="360"/>
+      </w:pPr>
+      <w:rPr>
+        <w:rFonts w:ascii="Courier New" w:hAnsi="Courier New" w:hint="default"/>
+        <w:sz w:val="20"/>
+      </w:rPr>
+    </w:lvl>
+    <w:lvl w:ilvl="2">
+      <w:start w:val="1"/>
+      <w:numFmt w:val="bullet"/>
+      <w:lvlText w:val=""/>
+      <w:lvlJc w:val="left"/>
+      <w:pPr>
+        <w:tabs>
+          <w:tab w:val="num" w:pos="2160"/>
+        </w:tabs>
+        <w:ind w:left="2160" w:hanging="360"/>
+      </w:pPr>
+      <w:rPr>
+        <w:rFonts w:ascii="Wingdings" w:hAnsi="Wingdings" w:hint="default"/>
+        <w:sz w:val="20"/>
+      </w:rPr>
+    </w:lvl>
+    <w:lvl w:ilvl="3" w:tentative="1">
+      <w:start w:val="1"/>
+      <w:numFmt w:val="bullet"/>
+      <w:lvlText w:val=""/>
+      <w:lvlJc w:val="left"/>
+      <w:pPr>
+        <w:tabs>
+          <w:tab w:val="num" w:pos="2880"/>
+        </w:tabs>
+        <w:ind w:left="2880" w:hanging="360"/>
+      </w:pPr>
+      <w:rPr>
+        <w:rFonts w:ascii="Wingdings" w:hAnsi="Wingdings" w:hint="default"/>
+        <w:sz w:val="20"/>
+      </w:rPr>
+    </w:lvl>
+    <w:lvl w:ilvl="4" w:tentative="1">
+      <w:start w:val="1"/>
+      <w:numFmt w:val="bullet"/>
+      <w:lvlText w:val=""/>
+      <w:lvlJc w:val="left"/>
+      <w:pPr>
+        <w:tabs>
+          <w:tab w:val="num" w:pos="3600"/>
+        </w:tabs>
+        <w:ind w:left="3600" w:hanging="360"/>
+      </w:pPr>
+      <w:rPr>
+        <w:rFonts w:ascii="Wingdings" w:hAnsi="Wingdings" w:hint="default"/>
+        <w:sz w:val="20"/>
+      </w:rPr>
+    </w:lvl>
+    <w:lvl w:ilvl="5" w:tentative="1">
+      <w:start w:val="1"/>
+      <w:numFmt w:val="bullet"/>
+      <w:lvlText w:val=""/>
+      <w:lvlJc w:val="left"/>
+      <w:pPr>
+        <w:tabs>
+          <w:tab w:val="num" w:pos="4320"/>
+        </w:tabs>
+        <w:ind w:left="4320" w:hanging="360"/>
+      </w:pPr>
+      <w:rPr>
+        <w:rFonts w:ascii="Wingdings" w:hAnsi="Wingdings" w:hint="default"/>
+        <w:sz w:val="20"/>
+      </w:rPr>
+    </w:lvl>
+    <w:lvl w:ilvl="6" w:tentative="1">
+      <w:start w:val="1"/>
+      <w:numFmt w:val="bullet"/>
+      <w:lvlText w:val=""/>
+      <w:lvlJc w:val="left"/>
+      <w:pPr>
+        <w:tabs>
+          <w:tab w:val="num" w:pos="5040"/>
+        </w:tabs>
+        <w:ind w:left="5040" w:hanging="360"/>
+      </w:pPr>
+      <w:rPr>
+        <w:rFonts w:ascii="Wingdings" w:hAnsi="Wingdings" w:hint="default"/>
+        <w:sz w:val="20"/>
+      </w:rPr>
+    </w:lvl>
+    <w:lvl w:ilvl="7" w:tentative="1">
+      <w:start w:val="1"/>
+      <w:numFmt w:val="bullet"/>
+      <w:lvlText w:val=""/>
+      <w:lvlJc w:val="left"/>
+      <w:pPr>
+        <w:tabs>
+          <w:tab w:val="num" w:pos="5760"/>
+        </w:tabs>
+        <w:ind w:left="5760" w:hanging="360"/>
+      </w:pPr>
+      <w:rPr>
+        <w:rFonts w:ascii="Wingdings" w:hAnsi="Wingdings" w:hint="default"/>
+        <w:sz w:val="20"/>
+      </w:rPr>
+    </w:lvl>
+    <w:lvl w:ilvl="8" w:tentative="1">
+      <w:start w:val="1"/>
+      <w:numFmt w:val="bullet"/>
+      <w:lvlText w:val=""/>
+      <w:lvlJc w:val="left"/>
+      <w:pPr>
+        <w:tabs>
+          <w:tab w:val="num" w:pos="6480"/>
+        </w:tabs>
+        <w:ind w:left="6480" w:hanging="360"/>
+      </w:pPr>
+      <w:rPr>
+        <w:rFonts w:ascii="Wingdings" w:hAnsi="Wingdings" w:hint="default"/>
+        <w:sz w:val="20"/>
+      </w:rPr>
+    </w:lvl>
+  </w:abstractNum>
+  <w:abstractNum w:abstractNumId="6" w15:restartNumberingAfterBreak="0">
+    <w:nsid w:val="43C34A6E"/>
+    <w:multiLevelType w:val="multilevel"/>
+    <w:tmpl w:val="3C5C0EFC"/>
+    <w:lvl w:ilvl="0">
+      <w:start w:val="1"/>
+      <w:numFmt w:val="bullet"/>
+      <w:lvlText w:val=""/>
+      <w:lvlJc w:val="left"/>
+      <w:pPr>
+        <w:tabs>
+          <w:tab w:val="num" w:pos="720"/>
+        </w:tabs>
+        <w:ind w:left="720" w:hanging="360"/>
+      </w:pPr>
+      <w:rPr>
+        <w:rFonts w:ascii="Symbol" w:hAnsi="Symbol" w:hint="default"/>
+        <w:sz w:val="20"/>
+      </w:rPr>
+    </w:lvl>
+    <w:lvl w:ilvl="1" w:tentative="1">
+      <w:start w:val="1"/>
+      <w:numFmt w:val="bullet"/>
+      <w:lvlText w:val="o"/>
+      <w:lvlJc w:val="left"/>
+      <w:pPr>
+        <w:tabs>
+          <w:tab w:val="num" w:pos="1440"/>
+        </w:tabs>
+        <w:ind w:left="1440" w:hanging="360"/>
+      </w:pPr>
+      <w:rPr>
+        <w:rFonts w:ascii="Courier New" w:hAnsi="Courier New" w:hint="default"/>
+        <w:sz w:val="20"/>
+      </w:rPr>
+    </w:lvl>
+    <w:lvl w:ilvl="2" w:tentative="1">
+      <w:start w:val="1"/>
+      <w:numFmt w:val="bullet"/>
+      <w:lvlText w:val=""/>
+      <w:lvlJc w:val="left"/>
+      <w:pPr>
+        <w:tabs>
+          <w:tab w:val="num" w:pos="2160"/>
+        </w:tabs>
+        <w:ind w:left="2160" w:hanging="360"/>
+      </w:pPr>
+      <w:rPr>
+        <w:rFonts w:ascii="Wingdings" w:hAnsi="Wingdings" w:hint="default"/>
+        <w:sz w:val="20"/>
+      </w:rPr>
+    </w:lvl>
+    <w:lvl w:ilvl="3" w:tentative="1">
+      <w:start w:val="1"/>
+      <w:numFmt w:val="bullet"/>
+      <w:lvlText w:val=""/>
+      <w:lvlJc w:val="left"/>
+      <w:pPr>
+        <w:tabs>
+          <w:tab w:val="num" w:pos="2880"/>
+        </w:tabs>
+        <w:ind w:left="2880" w:hanging="360"/>
+      </w:pPr>
+      <w:rPr>
+        <w:rFonts w:ascii="Wingdings" w:hAnsi="Wingdings" w:hint="default"/>
+        <w:sz w:val="20"/>
+      </w:rPr>
+    </w:lvl>
+    <w:lvl w:ilvl="4" w:tentative="1">
+      <w:start w:val="1"/>
+      <w:numFmt w:val="bullet"/>
+      <w:lvlText w:val=""/>
+      <w:lvlJc w:val="left"/>
+      <w:pPr>
+        <w:tabs>
+          <w:tab w:val="num" w:pos="3600"/>
+        </w:tabs>
+        <w:ind w:left="3600" w:hanging="360"/>
+      </w:pPr>
+      <w:rPr>
+        <w:rFonts w:ascii="Wingdings" w:hAnsi="Wingdings" w:hint="default"/>
+        <w:sz w:val="20"/>
+      </w:rPr>
+    </w:lvl>
+    <w:lvl w:ilvl="5" w:tentative="1">
+      <w:start w:val="1"/>
+      <w:numFmt w:val="bullet"/>
+      <w:lvlText w:val=""/>
+      <w:lvlJc w:val="left"/>
+      <w:pPr>
+        <w:tabs>
+          <w:tab w:val="num" w:pos="4320"/>
+        </w:tabs>
+        <w:ind w:left="4320" w:hanging="360"/>
+      </w:pPr>
+      <w:rPr>
+        <w:rFonts w:ascii="Wingdings" w:hAnsi="Wingdings" w:hint="default"/>
+        <w:sz w:val="20"/>
+      </w:rPr>
+    </w:lvl>
+    <w:lvl w:ilvl="6" w:tentative="1">
+      <w:start w:val="1"/>
+      <w:numFmt w:val="bullet"/>
+      <w:lvlText w:val=""/>
+      <w:lvlJc w:val="left"/>
+      <w:pPr>
+        <w:tabs>
+          <w:tab w:val="num" w:pos="5040"/>
+        </w:tabs>
+        <w:ind w:left="5040" w:hanging="360"/>
+      </w:pPr>
+      <w:rPr>
+        <w:rFonts w:ascii="Wingdings" w:hAnsi="Wingdings" w:hint="default"/>
+        <w:sz w:val="20"/>
+      </w:rPr>
+    </w:lvl>
+    <w:lvl w:ilvl="7" w:tentative="1">
+      <w:start w:val="1"/>
+      <w:numFmt w:val="bullet"/>
+      <w:lvlText w:val=""/>
+      <w:lvlJc w:val="left"/>
+      <w:pPr>
+        <w:tabs>
+          <w:tab w:val="num" w:pos="5760"/>
+        </w:tabs>
+        <w:ind w:left="5760" w:hanging="360"/>
+      </w:pPr>
+      <w:rPr>
+        <w:rFonts w:ascii="Wingdings" w:hAnsi="Wingdings" w:hint="default"/>
+        <w:sz w:val="20"/>
+      </w:rPr>
+    </w:lvl>
+    <w:lvl w:ilvl="8" w:tentative="1">
+      <w:start w:val="1"/>
+      <w:numFmt w:val="bullet"/>
+      <w:lvlText w:val=""/>
+      <w:lvlJc w:val="left"/>
+      <w:pPr>
+        <w:tabs>
+          <w:tab w:val="num" w:pos="6480"/>
+        </w:tabs>
+        <w:ind w:left="6480" w:hanging="360"/>
+      </w:pPr>
+      <w:rPr>
+        <w:rFonts w:ascii="Wingdings" w:hAnsi="Wingdings" w:hint="default"/>
+        <w:sz w:val="20"/>
+      </w:rPr>
+    </w:lvl>
+  </w:abstractNum>
+  <w:abstractNum w:abstractNumId="7" w15:restartNumberingAfterBreak="0">
     <w:nsid w:val="58464C2B"/>
     <w:multiLevelType w:val="multilevel"/>
     <w:tmpl w:val="C3BCBC46"/>
@@ -1129,7 +2509,603 @@
       </w:rPr>
     </w:lvl>
   </w:abstractNum>
-  <w:abstractNum w:abstractNumId="3" w15:restartNumberingAfterBreak="0">
+  <w:abstractNum w:abstractNumId="8" w15:restartNumberingAfterBreak="0">
+    <w:nsid w:val="6256515D"/>
+    <w:multiLevelType w:val="multilevel"/>
+    <w:tmpl w:val="56489F24"/>
+    <w:lvl w:ilvl="0">
+      <w:start w:val="1"/>
+      <w:numFmt w:val="bullet"/>
+      <w:lvlText w:val=""/>
+      <w:lvlJc w:val="left"/>
+      <w:pPr>
+        <w:tabs>
+          <w:tab w:val="num" w:pos="720"/>
+        </w:tabs>
+        <w:ind w:left="720" w:hanging="360"/>
+      </w:pPr>
+      <w:rPr>
+        <w:rFonts w:ascii="Symbol" w:hAnsi="Symbol" w:hint="default"/>
+        <w:sz w:val="20"/>
+      </w:rPr>
+    </w:lvl>
+    <w:lvl w:ilvl="1">
+      <w:start w:val="1"/>
+      <w:numFmt w:val="bullet"/>
+      <w:lvlText w:val="o"/>
+      <w:lvlJc w:val="left"/>
+      <w:pPr>
+        <w:tabs>
+          <w:tab w:val="num" w:pos="1440"/>
+        </w:tabs>
+        <w:ind w:left="1440" w:hanging="360"/>
+      </w:pPr>
+      <w:rPr>
+        <w:rFonts w:ascii="Courier New" w:hAnsi="Courier New" w:hint="default"/>
+        <w:sz w:val="20"/>
+      </w:rPr>
+    </w:lvl>
+    <w:lvl w:ilvl="2">
+      <w:start w:val="1"/>
+      <w:numFmt w:val="bullet"/>
+      <w:lvlText w:val=""/>
+      <w:lvlJc w:val="left"/>
+      <w:pPr>
+        <w:tabs>
+          <w:tab w:val="num" w:pos="2160"/>
+        </w:tabs>
+        <w:ind w:left="2160" w:hanging="360"/>
+      </w:pPr>
+      <w:rPr>
+        <w:rFonts w:ascii="Wingdings" w:hAnsi="Wingdings" w:hint="default"/>
+        <w:sz w:val="20"/>
+      </w:rPr>
+    </w:lvl>
+    <w:lvl w:ilvl="3" w:tentative="1">
+      <w:start w:val="1"/>
+      <w:numFmt w:val="bullet"/>
+      <w:lvlText w:val=""/>
+      <w:lvlJc w:val="left"/>
+      <w:pPr>
+        <w:tabs>
+          <w:tab w:val="num" w:pos="2880"/>
+        </w:tabs>
+        <w:ind w:left="2880" w:hanging="360"/>
+      </w:pPr>
+      <w:rPr>
+        <w:rFonts w:ascii="Wingdings" w:hAnsi="Wingdings" w:hint="default"/>
+        <w:sz w:val="20"/>
+      </w:rPr>
+    </w:lvl>
+    <w:lvl w:ilvl="4" w:tentative="1">
+      <w:start w:val="1"/>
+      <w:numFmt w:val="bullet"/>
+      <w:lvlText w:val=""/>
+      <w:lvlJc w:val="left"/>
+      <w:pPr>
+        <w:tabs>
+          <w:tab w:val="num" w:pos="3600"/>
+        </w:tabs>
+        <w:ind w:left="3600" w:hanging="360"/>
+      </w:pPr>
+      <w:rPr>
+        <w:rFonts w:ascii="Wingdings" w:hAnsi="Wingdings" w:hint="default"/>
+        <w:sz w:val="20"/>
+      </w:rPr>
+    </w:lvl>
+    <w:lvl w:ilvl="5" w:tentative="1">
+      <w:start w:val="1"/>
+      <w:numFmt w:val="bullet"/>
+      <w:lvlText w:val=""/>
+      <w:lvlJc w:val="left"/>
+      <w:pPr>
+        <w:tabs>
+          <w:tab w:val="num" w:pos="4320"/>
+        </w:tabs>
+        <w:ind w:left="4320" w:hanging="360"/>
+      </w:pPr>
+      <w:rPr>
+        <w:rFonts w:ascii="Wingdings" w:hAnsi="Wingdings" w:hint="default"/>
+        <w:sz w:val="20"/>
+      </w:rPr>
+    </w:lvl>
+    <w:lvl w:ilvl="6" w:tentative="1">
+      <w:start w:val="1"/>
+      <w:numFmt w:val="bullet"/>
+      <w:lvlText w:val=""/>
+      <w:lvlJc w:val="left"/>
+      <w:pPr>
+        <w:tabs>
+          <w:tab w:val="num" w:pos="5040"/>
+        </w:tabs>
+        <w:ind w:left="5040" w:hanging="360"/>
+      </w:pPr>
+      <w:rPr>
+        <w:rFonts w:ascii="Wingdings" w:hAnsi="Wingdings" w:hint="default"/>
+        <w:sz w:val="20"/>
+      </w:rPr>
+    </w:lvl>
+    <w:lvl w:ilvl="7" w:tentative="1">
+      <w:start w:val="1"/>
+      <w:numFmt w:val="bullet"/>
+      <w:lvlText w:val=""/>
+      <w:lvlJc w:val="left"/>
+      <w:pPr>
+        <w:tabs>
+          <w:tab w:val="num" w:pos="5760"/>
+        </w:tabs>
+        <w:ind w:left="5760" w:hanging="360"/>
+      </w:pPr>
+      <w:rPr>
+        <w:rFonts w:ascii="Wingdings" w:hAnsi="Wingdings" w:hint="default"/>
+        <w:sz w:val="20"/>
+      </w:rPr>
+    </w:lvl>
+    <w:lvl w:ilvl="8" w:tentative="1">
+      <w:start w:val="1"/>
+      <w:numFmt w:val="bullet"/>
+      <w:lvlText w:val=""/>
+      <w:lvlJc w:val="left"/>
+      <w:pPr>
+        <w:tabs>
+          <w:tab w:val="num" w:pos="6480"/>
+        </w:tabs>
+        <w:ind w:left="6480" w:hanging="360"/>
+      </w:pPr>
+      <w:rPr>
+        <w:rFonts w:ascii="Wingdings" w:hAnsi="Wingdings" w:hint="default"/>
+        <w:sz w:val="20"/>
+      </w:rPr>
+    </w:lvl>
+  </w:abstractNum>
+  <w:abstractNum w:abstractNumId="9" w15:restartNumberingAfterBreak="0">
+    <w:nsid w:val="662729D5"/>
+    <w:multiLevelType w:val="multilevel"/>
+    <w:tmpl w:val="05BEA73C"/>
+    <w:lvl w:ilvl="0">
+      <w:start w:val="1"/>
+      <w:numFmt w:val="bullet"/>
+      <w:lvlText w:val=""/>
+      <w:lvlJc w:val="left"/>
+      <w:pPr>
+        <w:tabs>
+          <w:tab w:val="num" w:pos="720"/>
+        </w:tabs>
+        <w:ind w:left="720" w:hanging="360"/>
+      </w:pPr>
+      <w:rPr>
+        <w:rFonts w:ascii="Symbol" w:hAnsi="Symbol" w:hint="default"/>
+        <w:sz w:val="20"/>
+      </w:rPr>
+    </w:lvl>
+    <w:lvl w:ilvl="1" w:tentative="1">
+      <w:start w:val="1"/>
+      <w:numFmt w:val="bullet"/>
+      <w:lvlText w:val="o"/>
+      <w:lvlJc w:val="left"/>
+      <w:pPr>
+        <w:tabs>
+          <w:tab w:val="num" w:pos="1440"/>
+        </w:tabs>
+        <w:ind w:left="1440" w:hanging="360"/>
+      </w:pPr>
+      <w:rPr>
+        <w:rFonts w:ascii="Courier New" w:hAnsi="Courier New" w:hint="default"/>
+        <w:sz w:val="20"/>
+      </w:rPr>
+    </w:lvl>
+    <w:lvl w:ilvl="2" w:tentative="1">
+      <w:start w:val="1"/>
+      <w:numFmt w:val="bullet"/>
+      <w:lvlText w:val=""/>
+      <w:lvlJc w:val="left"/>
+      <w:pPr>
+        <w:tabs>
+          <w:tab w:val="num" w:pos="2160"/>
+        </w:tabs>
+        <w:ind w:left="2160" w:hanging="360"/>
+      </w:pPr>
+      <w:rPr>
+        <w:rFonts w:ascii="Wingdings" w:hAnsi="Wingdings" w:hint="default"/>
+        <w:sz w:val="20"/>
+      </w:rPr>
+    </w:lvl>
+    <w:lvl w:ilvl="3" w:tentative="1">
+      <w:start w:val="1"/>
+      <w:numFmt w:val="bullet"/>
+      <w:lvlText w:val=""/>
+      <w:lvlJc w:val="left"/>
+      <w:pPr>
+        <w:tabs>
+          <w:tab w:val="num" w:pos="2880"/>
+        </w:tabs>
+        <w:ind w:left="2880" w:hanging="360"/>
+      </w:pPr>
+      <w:rPr>
+        <w:rFonts w:ascii="Wingdings" w:hAnsi="Wingdings" w:hint="default"/>
+        <w:sz w:val="20"/>
+      </w:rPr>
+    </w:lvl>
+    <w:lvl w:ilvl="4" w:tentative="1">
+      <w:start w:val="1"/>
+      <w:numFmt w:val="bullet"/>
+      <w:lvlText w:val=""/>
+      <w:lvlJc w:val="left"/>
+      <w:pPr>
+        <w:tabs>
+          <w:tab w:val="num" w:pos="3600"/>
+        </w:tabs>
+        <w:ind w:left="3600" w:hanging="360"/>
+      </w:pPr>
+      <w:rPr>
+        <w:rFonts w:ascii="Wingdings" w:hAnsi="Wingdings" w:hint="default"/>
+        <w:sz w:val="20"/>
+      </w:rPr>
+    </w:lvl>
+    <w:lvl w:ilvl="5" w:tentative="1">
+      <w:start w:val="1"/>
+      <w:numFmt w:val="bullet"/>
+      <w:lvlText w:val=""/>
+      <w:lvlJc w:val="left"/>
+      <w:pPr>
+        <w:tabs>
+          <w:tab w:val="num" w:pos="4320"/>
+        </w:tabs>
+        <w:ind w:left="4320" w:hanging="360"/>
+      </w:pPr>
+      <w:rPr>
+        <w:rFonts w:ascii="Wingdings" w:hAnsi="Wingdings" w:hint="default"/>
+        <w:sz w:val="20"/>
+      </w:rPr>
+    </w:lvl>
+    <w:lvl w:ilvl="6" w:tentative="1">
+      <w:start w:val="1"/>
+      <w:numFmt w:val="bullet"/>
+      <w:lvlText w:val=""/>
+      <w:lvlJc w:val="left"/>
+      <w:pPr>
+        <w:tabs>
+          <w:tab w:val="num" w:pos="5040"/>
+        </w:tabs>
+        <w:ind w:left="5040" w:hanging="360"/>
+      </w:pPr>
+      <w:rPr>
+        <w:rFonts w:ascii="Wingdings" w:hAnsi="Wingdings" w:hint="default"/>
+        <w:sz w:val="20"/>
+      </w:rPr>
+    </w:lvl>
+    <w:lvl w:ilvl="7" w:tentative="1">
+      <w:start w:val="1"/>
+      <w:numFmt w:val="bullet"/>
+      <w:lvlText w:val=""/>
+      <w:lvlJc w:val="left"/>
+      <w:pPr>
+        <w:tabs>
+          <w:tab w:val="num" w:pos="5760"/>
+        </w:tabs>
+        <w:ind w:left="5760" w:hanging="360"/>
+      </w:pPr>
+      <w:rPr>
+        <w:rFonts w:ascii="Wingdings" w:hAnsi="Wingdings" w:hint="default"/>
+        <w:sz w:val="20"/>
+      </w:rPr>
+    </w:lvl>
+    <w:lvl w:ilvl="8" w:tentative="1">
+      <w:start w:val="1"/>
+      <w:numFmt w:val="bullet"/>
+      <w:lvlText w:val=""/>
+      <w:lvlJc w:val="left"/>
+      <w:pPr>
+        <w:tabs>
+          <w:tab w:val="num" w:pos="6480"/>
+        </w:tabs>
+        <w:ind w:left="6480" w:hanging="360"/>
+      </w:pPr>
+      <w:rPr>
+        <w:rFonts w:ascii="Wingdings" w:hAnsi="Wingdings" w:hint="default"/>
+        <w:sz w:val="20"/>
+      </w:rPr>
+    </w:lvl>
+  </w:abstractNum>
+  <w:abstractNum w:abstractNumId="10" w15:restartNumberingAfterBreak="0">
+    <w:nsid w:val="6BEB6399"/>
+    <w:multiLevelType w:val="multilevel"/>
+    <w:tmpl w:val="618E19FC"/>
+    <w:lvl w:ilvl="0">
+      <w:start w:val="1"/>
+      <w:numFmt w:val="bullet"/>
+      <w:lvlText w:val=""/>
+      <w:lvlJc w:val="left"/>
+      <w:pPr>
+        <w:tabs>
+          <w:tab w:val="num" w:pos="720"/>
+        </w:tabs>
+        <w:ind w:left="720" w:hanging="360"/>
+      </w:pPr>
+      <w:rPr>
+        <w:rFonts w:ascii="Symbol" w:hAnsi="Symbol" w:hint="default"/>
+        <w:sz w:val="20"/>
+      </w:rPr>
+    </w:lvl>
+    <w:lvl w:ilvl="1" w:tentative="1">
+      <w:start w:val="1"/>
+      <w:numFmt w:val="bullet"/>
+      <w:lvlText w:val="o"/>
+      <w:lvlJc w:val="left"/>
+      <w:pPr>
+        <w:tabs>
+          <w:tab w:val="num" w:pos="1440"/>
+        </w:tabs>
+        <w:ind w:left="1440" w:hanging="360"/>
+      </w:pPr>
+      <w:rPr>
+        <w:rFonts w:ascii="Courier New" w:hAnsi="Courier New" w:hint="default"/>
+        <w:sz w:val="20"/>
+      </w:rPr>
+    </w:lvl>
+    <w:lvl w:ilvl="2" w:tentative="1">
+      <w:start w:val="1"/>
+      <w:numFmt w:val="bullet"/>
+      <w:lvlText w:val=""/>
+      <w:lvlJc w:val="left"/>
+      <w:pPr>
+        <w:tabs>
+          <w:tab w:val="num" w:pos="2160"/>
+        </w:tabs>
+        <w:ind w:left="2160" w:hanging="360"/>
+      </w:pPr>
+      <w:rPr>
+        <w:rFonts w:ascii="Wingdings" w:hAnsi="Wingdings" w:hint="default"/>
+        <w:sz w:val="20"/>
+      </w:rPr>
+    </w:lvl>
+    <w:lvl w:ilvl="3" w:tentative="1">
+      <w:start w:val="1"/>
+      <w:numFmt w:val="bullet"/>
+      <w:lvlText w:val=""/>
+      <w:lvlJc w:val="left"/>
+      <w:pPr>
+        <w:tabs>
+          <w:tab w:val="num" w:pos="2880"/>
+        </w:tabs>
+        <w:ind w:left="2880" w:hanging="360"/>
+      </w:pPr>
+      <w:rPr>
+        <w:rFonts w:ascii="Wingdings" w:hAnsi="Wingdings" w:hint="default"/>
+        <w:sz w:val="20"/>
+      </w:rPr>
+    </w:lvl>
+    <w:lvl w:ilvl="4" w:tentative="1">
+      <w:start w:val="1"/>
+      <w:numFmt w:val="bullet"/>
+      <w:lvlText w:val=""/>
+      <w:lvlJc w:val="left"/>
+      <w:pPr>
+        <w:tabs>
+          <w:tab w:val="num" w:pos="3600"/>
+        </w:tabs>
+        <w:ind w:left="3600" w:hanging="360"/>
+      </w:pPr>
+      <w:rPr>
+        <w:rFonts w:ascii="Wingdings" w:hAnsi="Wingdings" w:hint="default"/>
+        <w:sz w:val="20"/>
+      </w:rPr>
+    </w:lvl>
+    <w:lvl w:ilvl="5" w:tentative="1">
+      <w:start w:val="1"/>
+      <w:numFmt w:val="bullet"/>
+      <w:lvlText w:val=""/>
+      <w:lvlJc w:val="left"/>
+      <w:pPr>
+        <w:tabs>
+          <w:tab w:val="num" w:pos="4320"/>
+        </w:tabs>
+        <w:ind w:left="4320" w:hanging="360"/>
+      </w:pPr>
+      <w:rPr>
+        <w:rFonts w:ascii="Wingdings" w:hAnsi="Wingdings" w:hint="default"/>
+        <w:sz w:val="20"/>
+      </w:rPr>
+    </w:lvl>
+    <w:lvl w:ilvl="6" w:tentative="1">
+      <w:start w:val="1"/>
+      <w:numFmt w:val="bullet"/>
+      <w:lvlText w:val=""/>
+      <w:lvlJc w:val="left"/>
+      <w:pPr>
+        <w:tabs>
+          <w:tab w:val="num" w:pos="5040"/>
+        </w:tabs>
+        <w:ind w:left="5040" w:hanging="360"/>
+      </w:pPr>
+      <w:rPr>
+        <w:rFonts w:ascii="Wingdings" w:hAnsi="Wingdings" w:hint="default"/>
+        <w:sz w:val="20"/>
+      </w:rPr>
+    </w:lvl>
+    <w:lvl w:ilvl="7" w:tentative="1">
+      <w:start w:val="1"/>
+      <w:numFmt w:val="bullet"/>
+      <w:lvlText w:val=""/>
+      <w:lvlJc w:val="left"/>
+      <w:pPr>
+        <w:tabs>
+          <w:tab w:val="num" w:pos="5760"/>
+        </w:tabs>
+        <w:ind w:left="5760" w:hanging="360"/>
+      </w:pPr>
+      <w:rPr>
+        <w:rFonts w:ascii="Wingdings" w:hAnsi="Wingdings" w:hint="default"/>
+        <w:sz w:val="20"/>
+      </w:rPr>
+    </w:lvl>
+    <w:lvl w:ilvl="8" w:tentative="1">
+      <w:start w:val="1"/>
+      <w:numFmt w:val="bullet"/>
+      <w:lvlText w:val=""/>
+      <w:lvlJc w:val="left"/>
+      <w:pPr>
+        <w:tabs>
+          <w:tab w:val="num" w:pos="6480"/>
+        </w:tabs>
+        <w:ind w:left="6480" w:hanging="360"/>
+      </w:pPr>
+      <w:rPr>
+        <w:rFonts w:ascii="Wingdings" w:hAnsi="Wingdings" w:hint="default"/>
+        <w:sz w:val="20"/>
+      </w:rPr>
+    </w:lvl>
+  </w:abstractNum>
+  <w:abstractNum w:abstractNumId="11" w15:restartNumberingAfterBreak="0">
+    <w:nsid w:val="6E503E05"/>
+    <w:multiLevelType w:val="multilevel"/>
+    <w:tmpl w:val="FCCE2B42"/>
+    <w:lvl w:ilvl="0">
+      <w:start w:val="1"/>
+      <w:numFmt w:val="bullet"/>
+      <w:lvlText w:val=""/>
+      <w:lvlJc w:val="left"/>
+      <w:pPr>
+        <w:tabs>
+          <w:tab w:val="num" w:pos="720"/>
+        </w:tabs>
+        <w:ind w:left="720" w:hanging="360"/>
+      </w:pPr>
+      <w:rPr>
+        <w:rFonts w:ascii="Symbol" w:hAnsi="Symbol" w:hint="default"/>
+        <w:sz w:val="20"/>
+      </w:rPr>
+    </w:lvl>
+    <w:lvl w:ilvl="1">
+      <w:start w:val="1"/>
+      <w:numFmt w:val="bullet"/>
+      <w:lvlText w:val="o"/>
+      <w:lvlJc w:val="left"/>
+      <w:pPr>
+        <w:tabs>
+          <w:tab w:val="num" w:pos="1440"/>
+        </w:tabs>
+        <w:ind w:left="1440" w:hanging="360"/>
+      </w:pPr>
+      <w:rPr>
+        <w:rFonts w:ascii="Courier New" w:hAnsi="Courier New" w:hint="default"/>
+        <w:sz w:val="20"/>
+      </w:rPr>
+    </w:lvl>
+    <w:lvl w:ilvl="2" w:tentative="1">
+      <w:start w:val="1"/>
+      <w:numFmt w:val="bullet"/>
+      <w:lvlText w:val=""/>
+      <w:lvlJc w:val="left"/>
+      <w:pPr>
+        <w:tabs>
+          <w:tab w:val="num" w:pos="2160"/>
+        </w:tabs>
+        <w:ind w:left="2160" w:hanging="360"/>
+      </w:pPr>
+      <w:rPr>
+        <w:rFonts w:ascii="Wingdings" w:hAnsi="Wingdings" w:hint="default"/>
+        <w:sz w:val="20"/>
+      </w:rPr>
+    </w:lvl>
+    <w:lvl w:ilvl="3" w:tentative="1">
+      <w:start w:val="1"/>
+      <w:numFmt w:val="bullet"/>
+      <w:lvlText w:val=""/>
+      <w:lvlJc w:val="left"/>
+      <w:pPr>
+        <w:tabs>
+          <w:tab w:val="num" w:pos="2880"/>
+        </w:tabs>
+        <w:ind w:left="2880" w:hanging="360"/>
+      </w:pPr>
+      <w:rPr>
+        <w:rFonts w:ascii="Wingdings" w:hAnsi="Wingdings" w:hint="default"/>
+        <w:sz w:val="20"/>
+      </w:rPr>
+    </w:lvl>
+    <w:lvl w:ilvl="4" w:tentative="1">
+      <w:start w:val="1"/>
+      <w:numFmt w:val="bullet"/>
+      <w:lvlText w:val=""/>
+      <w:lvlJc w:val="left"/>
+      <w:pPr>
+        <w:tabs>
+          <w:tab w:val="num" w:pos="3600"/>
+        </w:tabs>
+        <w:ind w:left="3600" w:hanging="360"/>
+      </w:pPr>
+      <w:rPr>
+        <w:rFonts w:ascii="Wingdings" w:hAnsi="Wingdings" w:hint="default"/>
+        <w:sz w:val="20"/>
+      </w:rPr>
+    </w:lvl>
+    <w:lvl w:ilvl="5" w:tentative="1">
+      <w:start w:val="1"/>
+      <w:numFmt w:val="bullet"/>
+      <w:lvlText w:val=""/>
+      <w:lvlJc w:val="left"/>
+      <w:pPr>
+        <w:tabs>
+          <w:tab w:val="num" w:pos="4320"/>
+        </w:tabs>
+        <w:ind w:left="4320" w:hanging="360"/>
+      </w:pPr>
+      <w:rPr>
+        <w:rFonts w:ascii="Wingdings" w:hAnsi="Wingdings" w:hint="default"/>
+        <w:sz w:val="20"/>
+      </w:rPr>
+    </w:lvl>
+    <w:lvl w:ilvl="6" w:tentative="1">
+      <w:start w:val="1"/>
+      <w:numFmt w:val="bullet"/>
+      <w:lvlText w:val=""/>
+      <w:lvlJc w:val="left"/>
+      <w:pPr>
+        <w:tabs>
+          <w:tab w:val="num" w:pos="5040"/>
+        </w:tabs>
+        <w:ind w:left="5040" w:hanging="360"/>
+      </w:pPr>
+      <w:rPr>
+        <w:rFonts w:ascii="Wingdings" w:hAnsi="Wingdings" w:hint="default"/>
+        <w:sz w:val="20"/>
+      </w:rPr>
+    </w:lvl>
+    <w:lvl w:ilvl="7" w:tentative="1">
+      <w:start w:val="1"/>
+      <w:numFmt w:val="bullet"/>
+      <w:lvlText w:val=""/>
+      <w:lvlJc w:val="left"/>
+      <w:pPr>
+        <w:tabs>
+          <w:tab w:val="num" w:pos="5760"/>
+        </w:tabs>
+        <w:ind w:left="5760" w:hanging="360"/>
+      </w:pPr>
+      <w:rPr>
+        <w:rFonts w:ascii="Wingdings" w:hAnsi="Wingdings" w:hint="default"/>
+        <w:sz w:val="20"/>
+      </w:rPr>
+    </w:lvl>
+    <w:lvl w:ilvl="8" w:tentative="1">
+      <w:start w:val="1"/>
+      <w:numFmt w:val="bullet"/>
+      <w:lvlText w:val=""/>
+      <w:lvlJc w:val="left"/>
+      <w:pPr>
+        <w:tabs>
+          <w:tab w:val="num" w:pos="6480"/>
+        </w:tabs>
+        <w:ind w:left="6480" w:hanging="360"/>
+      </w:pPr>
+      <w:rPr>
+        <w:rFonts w:ascii="Wingdings" w:hAnsi="Wingdings" w:hint="default"/>
+        <w:sz w:val="20"/>
+      </w:rPr>
+    </w:lvl>
+  </w:abstractNum>
+  <w:abstractNum w:abstractNumId="12" w15:restartNumberingAfterBreak="0">
     <w:nsid w:val="737105CB"/>
     <w:multiLevelType w:val="multilevel"/>
     <w:tmpl w:val="C5560458"/>
@@ -1242,7 +3218,156 @@
       </w:rPr>
     </w:lvl>
   </w:abstractNum>
-  <w:abstractNum w:abstractNumId="4" w15:restartNumberingAfterBreak="0">
+  <w:abstractNum w:abstractNumId="13" w15:restartNumberingAfterBreak="0">
+    <w:nsid w:val="751D3788"/>
+    <w:multiLevelType w:val="multilevel"/>
+    <w:tmpl w:val="58180B0C"/>
+    <w:lvl w:ilvl="0">
+      <w:start w:val="1"/>
+      <w:numFmt w:val="bullet"/>
+      <w:lvlText w:val=""/>
+      <w:lvlJc w:val="left"/>
+      <w:pPr>
+        <w:tabs>
+          <w:tab w:val="num" w:pos="720"/>
+        </w:tabs>
+        <w:ind w:left="720" w:hanging="360"/>
+      </w:pPr>
+      <w:rPr>
+        <w:rFonts w:ascii="Symbol" w:hAnsi="Symbol" w:hint="default"/>
+        <w:sz w:val="20"/>
+      </w:rPr>
+    </w:lvl>
+    <w:lvl w:ilvl="1">
+      <w:start w:val="1"/>
+      <w:numFmt w:val="bullet"/>
+      <w:lvlText w:val="o"/>
+      <w:lvlJc w:val="left"/>
+      <w:pPr>
+        <w:tabs>
+          <w:tab w:val="num" w:pos="1440"/>
+        </w:tabs>
+        <w:ind w:left="1440" w:hanging="360"/>
+      </w:pPr>
+      <w:rPr>
+        <w:rFonts w:ascii="Courier New" w:hAnsi="Courier New" w:hint="default"/>
+        <w:sz w:val="20"/>
+      </w:rPr>
+    </w:lvl>
+    <w:lvl w:ilvl="2" w:tentative="1">
+      <w:start w:val="1"/>
+      <w:numFmt w:val="bullet"/>
+      <w:lvlText w:val=""/>
+      <w:lvlJc w:val="left"/>
+      <w:pPr>
+        <w:tabs>
+          <w:tab w:val="num" w:pos="2160"/>
+        </w:tabs>
+        <w:ind w:left="2160" w:hanging="360"/>
+      </w:pPr>
+      <w:rPr>
+        <w:rFonts w:ascii="Wingdings" w:hAnsi="Wingdings" w:hint="default"/>
+        <w:sz w:val="20"/>
+      </w:rPr>
+    </w:lvl>
+    <w:lvl w:ilvl="3" w:tentative="1">
+      <w:start w:val="1"/>
+      <w:numFmt w:val="bullet"/>
+      <w:lvlText w:val=""/>
+      <w:lvlJc w:val="left"/>
+      <w:pPr>
+        <w:tabs>
+          <w:tab w:val="num" w:pos="2880"/>
+        </w:tabs>
+        <w:ind w:left="2880" w:hanging="360"/>
+      </w:pPr>
+      <w:rPr>
+        <w:rFonts w:ascii="Wingdings" w:hAnsi="Wingdings" w:hint="default"/>
+        <w:sz w:val="20"/>
+      </w:rPr>
+    </w:lvl>
+    <w:lvl w:ilvl="4" w:tentative="1">
+      <w:start w:val="1"/>
+      <w:numFmt w:val="bullet"/>
+      <w:lvlText w:val=""/>
+      <w:lvlJc w:val="left"/>
+      <w:pPr>
+        <w:tabs>
+          <w:tab w:val="num" w:pos="3600"/>
+        </w:tabs>
+        <w:ind w:left="3600" w:hanging="360"/>
+      </w:pPr>
+      <w:rPr>
+        <w:rFonts w:ascii="Wingdings" w:hAnsi="Wingdings" w:hint="default"/>
+        <w:sz w:val="20"/>
+      </w:rPr>
+    </w:lvl>
+    <w:lvl w:ilvl="5" w:tentative="1">
+      <w:start w:val="1"/>
+      <w:numFmt w:val="bullet"/>
+      <w:lvlText w:val=""/>
+      <w:lvlJc w:val="left"/>
+      <w:pPr>
+        <w:tabs>
+          <w:tab w:val="num" w:pos="4320"/>
+        </w:tabs>
+        <w:ind w:left="4320" w:hanging="360"/>
+      </w:pPr>
+      <w:rPr>
+        <w:rFonts w:ascii="Wingdings" w:hAnsi="Wingdings" w:hint="default"/>
+        <w:sz w:val="20"/>
+      </w:rPr>
+    </w:lvl>
+    <w:lvl w:ilvl="6" w:tentative="1">
+      <w:start w:val="1"/>
+      <w:numFmt w:val="bullet"/>
+      <w:lvlText w:val=""/>
+      <w:lvlJc w:val="left"/>
+      <w:pPr>
+        <w:tabs>
+          <w:tab w:val="num" w:pos="5040"/>
+        </w:tabs>
+        <w:ind w:left="5040" w:hanging="360"/>
+      </w:pPr>
+      <w:rPr>
+        <w:rFonts w:ascii="Wingdings" w:hAnsi="Wingdings" w:hint="default"/>
+        <w:sz w:val="20"/>
+      </w:rPr>
+    </w:lvl>
+    <w:lvl w:ilvl="7" w:tentative="1">
+      <w:start w:val="1"/>
+      <w:numFmt w:val="bullet"/>
+      <w:lvlText w:val=""/>
+      <w:lvlJc w:val="left"/>
+      <w:pPr>
+        <w:tabs>
+          <w:tab w:val="num" w:pos="5760"/>
+        </w:tabs>
+        <w:ind w:left="5760" w:hanging="360"/>
+      </w:pPr>
+      <w:rPr>
+        <w:rFonts w:ascii="Wingdings" w:hAnsi="Wingdings" w:hint="default"/>
+        <w:sz w:val="20"/>
+      </w:rPr>
+    </w:lvl>
+    <w:lvl w:ilvl="8" w:tentative="1">
+      <w:start w:val="1"/>
+      <w:numFmt w:val="bullet"/>
+      <w:lvlText w:val=""/>
+      <w:lvlJc w:val="left"/>
+      <w:pPr>
+        <w:tabs>
+          <w:tab w:val="num" w:pos="6480"/>
+        </w:tabs>
+        <w:ind w:left="6480" w:hanging="360"/>
+      </w:pPr>
+      <w:rPr>
+        <w:rFonts w:ascii="Wingdings" w:hAnsi="Wingdings" w:hint="default"/>
+        <w:sz w:val="20"/>
+      </w:rPr>
+    </w:lvl>
+  </w:abstractNum>
+  <w:abstractNum w:abstractNumId="14" w15:restartNumberingAfterBreak="0">
     <w:nsid w:val="7DED494E"/>
     <w:multiLevelType w:val="multilevel"/>
     <w:tmpl w:val="0E787166"/>
@@ -1356,19 +3481,49 @@
     </w:lvl>
   </w:abstractNum>
   <w:num w:numId="1">
-    <w:abstractNumId w:val="1"/>
+    <w:abstractNumId w:val="2"/>
   </w:num>
   <w:num w:numId="2">
-    <w:abstractNumId w:val="3"/>
+    <w:abstractNumId w:val="12"/>
   </w:num>
   <w:num w:numId="3">
     <w:abstractNumId w:val="0"/>
   </w:num>
   <w:num w:numId="4">
+    <w:abstractNumId w:val="14"/>
+  </w:num>
+  <w:num w:numId="5">
+    <w:abstractNumId w:val="7"/>
+  </w:num>
+  <w:num w:numId="6">
+    <w:abstractNumId w:val="13"/>
+  </w:num>
+  <w:num w:numId="7">
+    <w:abstractNumId w:val="1"/>
+  </w:num>
+  <w:num w:numId="8">
+    <w:abstractNumId w:val="11"/>
+  </w:num>
+  <w:num w:numId="9">
+    <w:abstractNumId w:val="9"/>
+  </w:num>
+  <w:num w:numId="10">
     <w:abstractNumId w:val="4"/>
   </w:num>
-  <w:num w:numId="5">
-    <w:abstractNumId w:val="2"/>
+  <w:num w:numId="11">
+    <w:abstractNumId w:val="8"/>
+  </w:num>
+  <w:num w:numId="12">
+    <w:abstractNumId w:val="10"/>
+  </w:num>
+  <w:num w:numId="13">
+    <w:abstractNumId w:val="3"/>
+  </w:num>
+  <w:num w:numId="14">
+    <w:abstractNumId w:val="6"/>
+  </w:num>
+  <w:num w:numId="15">
+    <w:abstractNumId w:val="5"/>
   </w:num>
 </w:numbering>
 </file>
@@ -2034,6 +4189,38 @@
       <w:szCs w:val="20"/>
     </w:rPr>
   </w:style>
+  <w:style w:type="paragraph" w:styleId="PargrafodaLista">
+    <w:name w:val="List Paragraph"/>
+    <w:basedOn w:val="Normal"/>
+    <w:uiPriority w:val="34"/>
+    <w:qFormat/>
+    <w:rsid w:val="006B2D7D"/>
+    <w:pPr>
+      <w:ind w:left="720"/>
+      <w:contextualSpacing/>
+    </w:pPr>
+  </w:style>
+  <w:style w:type="paragraph" w:styleId="NormalWeb">
+    <w:name w:val="Normal (Web)"/>
+    <w:basedOn w:val="Normal"/>
+    <w:uiPriority w:val="99"/>
+    <w:semiHidden/>
+    <w:unhideWhenUsed/>
+    <w:rsid w:val="00B97B74"/>
+    <w:pPr>
+      <w:spacing w:before="100" w:beforeAutospacing="1" w:after="100" w:afterAutospacing="1" w:line="240" w:lineRule="auto"/>
+    </w:pPr>
+    <w:rPr>
+      <w:rFonts w:ascii="Times New Roman" w:eastAsia="Times New Roman" w:hAnsi="Times New Roman" w:cs="Times New Roman"/>
+      <w:sz w:val="24"/>
+      <w:szCs w:val="24"/>
+    </w:rPr>
+  </w:style>
+  <w:style w:type="character" w:customStyle="1" w:styleId="apple-tab-span">
+    <w:name w:val="apple-tab-span"/>
+    <w:basedOn w:val="Fontepargpadro"/>
+    <w:rsid w:val="00B97B74"/>
+  </w:style>
 </w:styles>
 </file>
 

</xml_diff>